<commit_message>
added some code and current state of paper
</commit_message>
<xml_diff>
--- a/paper/liver-disease-detection-paper.docx
+++ b/paper/liver-disease-detection-paper.docx
@@ -537,12 +537,14 @@
         <w:jc w:val="both"/>
         <w:rPr>
           <w:rFonts w:ascii="Arial" w:hAnsi="Arial" w:cs="Arial"/>
-          <w:lang w:val="en-US"/>
-        </w:rPr>
-      </w:pPr>
-      <w:r>
-        <w:rPr>
-          <w:rFonts w:ascii="Arial" w:hAnsi="Arial" w:cs="Arial"/>
+          <w:highlight w:val="yellow"/>
+          <w:lang w:val="en-US"/>
+        </w:rPr>
+      </w:pPr>
+      <w:r>
+        <w:rPr>
+          <w:rFonts w:ascii="Arial" w:hAnsi="Arial" w:cs="Arial"/>
+          <w:highlight w:val="yellow"/>
           <w:lang w:val="en-US"/>
         </w:rPr>
         <w:t>The burden of liver disease in India is both profound and escalating, with recent figures painting a stark picture of a health crisis in motion. As the largest internal organ and a critical nexus for metabolic processes, the liver's health is indispensable to overall well-being. Yet, liver diseases remain a leading cause of disability and death globally, with India witnessing a rapid spread of these conditions—an epidemic that now touches one in every five adults. This is not merely a statistic but a clarion call for urgent action, as liver-related deaths in the nation have surged to 268,580 annually, which is 3.17% of all deaths and accounts for a staggering 18.3% of the global liver-related mortality rate.</w:t>
@@ -554,22 +556,25 @@
         <w:jc w:val="both"/>
         <w:rPr>
           <w:rFonts w:ascii="Arial" w:hAnsi="Arial" w:cs="Arial"/>
-          <w:lang w:val="en-US"/>
-        </w:rPr>
-      </w:pPr>
-    </w:p>
-    <w:p>
-      <w:pPr>
-        <w:spacing w:line="360" w:lineRule="auto"/>
-        <w:jc w:val="both"/>
-        <w:rPr>
-          <w:rFonts w:ascii="Arial" w:hAnsi="Arial" w:cs="Arial"/>
-          <w:lang w:val="en-US"/>
-        </w:rPr>
-      </w:pPr>
-      <w:r>
-        <w:rPr>
-          <w:rFonts w:ascii="Arial" w:hAnsi="Arial" w:cs="Arial"/>
+          <w:highlight w:val="yellow"/>
+          <w:lang w:val="en-US"/>
+        </w:rPr>
+      </w:pPr>
+    </w:p>
+    <w:p>
+      <w:pPr>
+        <w:spacing w:line="360" w:lineRule="auto"/>
+        <w:jc w:val="both"/>
+        <w:rPr>
+          <w:rFonts w:ascii="Arial" w:hAnsi="Arial" w:cs="Arial"/>
+          <w:highlight w:val="yellow"/>
+          <w:lang w:val="en-US"/>
+        </w:rPr>
+      </w:pPr>
+      <w:r>
+        <w:rPr>
+          <w:rFonts w:ascii="Arial" w:hAnsi="Arial" w:cs="Arial"/>
+          <w:highlight w:val="yellow"/>
           <w:lang w:val="en-US"/>
         </w:rPr>
         <w:t>Since 1980, India has seen a continual increase in liver disease deaths</w:t>
@@ -577,6 +582,7 @@
       <w:r>
         <w:rPr>
           <w:rFonts w:ascii="Arial" w:hAnsi="Arial" w:cs="Arial"/>
+          <w:highlight w:val="yellow"/>
           <w:lang w:val="en-US"/>
         </w:rPr>
         <w:t xml:space="preserve"> </w:t>
@@ -584,6 +590,7 @@
       <w:r>
         <w:rPr>
           <w:rFonts w:ascii="Arial" w:hAnsi="Arial" w:cs="Arial"/>
+          <w:highlight w:val="yellow"/>
           <w:lang w:val="en-US"/>
         </w:rPr>
         <w:t>a trend in sharp contrast to countries like China, where the numbers have stabilized or even declined. This rise is inextricably linked to the impact of liver diseases on the Indian economy and healthcare resources, a situation further complicated by the diverse etiology of liver conditions. While common causes such as hepatitis viruses, alcohol consumption, and non-alcoholic fatty liver disease mirror those in the West, India also contends with tropical diseases that significantly affect liver health and contribute to the burden of disease, disability, and death.</w:t>
@@ -595,22 +602,25 @@
         <w:jc w:val="both"/>
         <w:rPr>
           <w:rFonts w:ascii="Arial" w:hAnsi="Arial" w:cs="Arial"/>
-          <w:lang w:val="en-US"/>
-        </w:rPr>
-      </w:pPr>
-    </w:p>
-    <w:p>
-      <w:pPr>
-        <w:spacing w:line="360" w:lineRule="auto"/>
-        <w:jc w:val="both"/>
-        <w:rPr>
-          <w:rFonts w:ascii="Arial" w:hAnsi="Arial" w:cs="Arial"/>
-          <w:lang w:val="en-US"/>
-        </w:rPr>
-      </w:pPr>
-      <w:r>
-        <w:rPr>
-          <w:rFonts w:ascii="Arial" w:hAnsi="Arial" w:cs="Arial"/>
+          <w:highlight w:val="yellow"/>
+          <w:lang w:val="en-US"/>
+        </w:rPr>
+      </w:pPr>
+    </w:p>
+    <w:p>
+      <w:pPr>
+        <w:spacing w:line="360" w:lineRule="auto"/>
+        <w:jc w:val="both"/>
+        <w:rPr>
+          <w:rFonts w:ascii="Arial" w:hAnsi="Arial" w:cs="Arial"/>
+          <w:highlight w:val="yellow"/>
+          <w:lang w:val="en-US"/>
+        </w:rPr>
+      </w:pPr>
+      <w:r>
+        <w:rPr>
+          <w:rFonts w:ascii="Arial" w:hAnsi="Arial" w:cs="Arial"/>
+          <w:highlight w:val="yellow"/>
           <w:lang w:val="en-US"/>
         </w:rPr>
         <w:lastRenderedPageBreak/>
@@ -619,6 +629,7 @@
       <w:r>
         <w:rPr>
           <w:rFonts w:ascii="Arial" w:hAnsi="Arial" w:cs="Arial"/>
+          <w:highlight w:val="yellow"/>
           <w:lang w:val="en-US"/>
         </w:rPr>
         <w:t xml:space="preserve"> -</w:t>
@@ -630,12 +641,14 @@
         <w:jc w:val="both"/>
         <w:rPr>
           <w:rFonts w:ascii="Arial" w:hAnsi="Arial" w:cs="Arial"/>
-          <w:lang w:val="en-US"/>
-        </w:rPr>
-      </w:pPr>
-      <w:r>
-        <w:rPr>
-          <w:rFonts w:ascii="Arial" w:hAnsi="Arial" w:cs="Arial"/>
+          <w:highlight w:val="yellow"/>
+          <w:lang w:val="en-US"/>
+        </w:rPr>
+      </w:pPr>
+      <w:r>
+        <w:rPr>
+          <w:rFonts w:ascii="Arial" w:hAnsi="Arial" w:cs="Arial"/>
+          <w:highlight w:val="yellow"/>
           <w:lang w:val="en-US"/>
         </w:rPr>
         <w:t>such as screening blood products, safe injection practices, and the integration of the hepatitis B vaccine into the Universal Immunization Program</w:t>
@@ -643,6 +656,7 @@
       <w:r>
         <w:rPr>
           <w:rFonts w:ascii="Arial" w:hAnsi="Arial" w:cs="Arial"/>
+          <w:highlight w:val="yellow"/>
           <w:lang w:val="en-US"/>
         </w:rPr>
         <w:t xml:space="preserve"> </w:t>
@@ -650,6 +664,7 @@
       <w:r>
         <w:rPr>
           <w:rFonts w:ascii="Arial" w:hAnsi="Arial" w:cs="Arial"/>
+          <w:highlight w:val="yellow"/>
           <w:lang w:val="en-US"/>
         </w:rPr>
         <w:t>have made significant inroads in combatting these infections. However, the road to the elimination of such infections, the 'zero-risk' goal, is still a distant reality.</w:t>
@@ -661,22 +676,25 @@
         <w:jc w:val="both"/>
         <w:rPr>
           <w:rFonts w:ascii="Arial" w:hAnsi="Arial" w:cs="Arial"/>
-          <w:lang w:val="en-US"/>
-        </w:rPr>
-      </w:pPr>
-    </w:p>
-    <w:p>
-      <w:pPr>
-        <w:spacing w:line="360" w:lineRule="auto"/>
-        <w:jc w:val="both"/>
-        <w:rPr>
-          <w:rFonts w:ascii="Arial" w:hAnsi="Arial" w:cs="Arial"/>
-          <w:lang w:val="en-US"/>
-        </w:rPr>
-      </w:pPr>
-      <w:r>
-        <w:rPr>
-          <w:rFonts w:ascii="Arial" w:hAnsi="Arial" w:cs="Arial"/>
+          <w:highlight w:val="yellow"/>
+          <w:lang w:val="en-US"/>
+        </w:rPr>
+      </w:pPr>
+    </w:p>
+    <w:p>
+      <w:pPr>
+        <w:spacing w:line="360" w:lineRule="auto"/>
+        <w:jc w:val="both"/>
+        <w:rPr>
+          <w:rFonts w:ascii="Arial" w:hAnsi="Arial" w:cs="Arial"/>
+          <w:highlight w:val="yellow"/>
+          <w:lang w:val="en-US"/>
+        </w:rPr>
+      </w:pPr>
+      <w:r>
+        <w:rPr>
+          <w:rFonts w:ascii="Arial" w:hAnsi="Arial" w:cs="Arial"/>
+          <w:highlight w:val="yellow"/>
           <w:lang w:val="en-US"/>
         </w:rPr>
         <w:t>The most enigmatic of pathogens, hepatitis E, is responsible for millions of infections annually in India, posing severe risks, especially to pregnant women. The country faces the challenge of HEV waterborne epidemics, which necessitate a robust public health response, focusing on clean drinking water and safe sewage disposal. With efficacious HEV vaccines on the horizon, there is a glimmer of hope for controlling this widespread infection.</w:t>
@@ -688,22 +706,25 @@
         <w:jc w:val="both"/>
         <w:rPr>
           <w:rFonts w:ascii="Arial" w:hAnsi="Arial" w:cs="Arial"/>
-          <w:lang w:val="en-US"/>
-        </w:rPr>
-      </w:pPr>
-    </w:p>
-    <w:p>
-      <w:pPr>
-        <w:spacing w:line="360" w:lineRule="auto"/>
-        <w:jc w:val="both"/>
-        <w:rPr>
-          <w:rFonts w:ascii="Arial" w:hAnsi="Arial" w:cs="Arial"/>
-          <w:lang w:val="en-US"/>
-        </w:rPr>
-      </w:pPr>
-      <w:r>
-        <w:rPr>
-          <w:rFonts w:ascii="Arial" w:hAnsi="Arial" w:cs="Arial"/>
+          <w:highlight w:val="yellow"/>
+          <w:lang w:val="en-US"/>
+        </w:rPr>
+      </w:pPr>
+    </w:p>
+    <w:p>
+      <w:pPr>
+        <w:spacing w:line="360" w:lineRule="auto"/>
+        <w:jc w:val="both"/>
+        <w:rPr>
+          <w:rFonts w:ascii="Arial" w:hAnsi="Arial" w:cs="Arial"/>
+          <w:highlight w:val="yellow"/>
+          <w:lang w:val="en-US"/>
+        </w:rPr>
+      </w:pPr>
+      <w:r>
+        <w:rPr>
+          <w:rFonts w:ascii="Arial" w:hAnsi="Arial" w:cs="Arial"/>
+          <w:highlight w:val="yellow"/>
           <w:lang w:val="en-US"/>
         </w:rPr>
         <w:t>Alcohol-related liver diseases and non-alcoholic fatty liver disease (NAFLD) further compound the liver health crisis. The former is directly implicated in a significant number of liver cirrhosis and cancer cases, while the latter has emerged as the most prevalent liver disease, affecting nearly two billion people globally. NAFLD stands at the intersection of liver health and other leading causes of morbidity, emphasizing the pressing need for lifestyle interventions and the exploration of therapeutic options.</w:t>
@@ -715,22 +736,24 @@
         <w:jc w:val="both"/>
         <w:rPr>
           <w:rFonts w:ascii="Arial" w:hAnsi="Arial" w:cs="Arial"/>
-          <w:lang w:val="en-US"/>
-        </w:rPr>
-      </w:pPr>
-    </w:p>
-    <w:p>
-      <w:pPr>
-        <w:spacing w:line="360" w:lineRule="auto"/>
-        <w:jc w:val="both"/>
-        <w:rPr>
-          <w:rFonts w:ascii="Arial" w:hAnsi="Arial" w:cs="Arial"/>
-          <w:lang w:val="en-US"/>
-        </w:rPr>
-      </w:pPr>
-      <w:r>
-        <w:rPr>
-          <w:rFonts w:ascii="Arial" w:hAnsi="Arial" w:cs="Arial"/>
+          <w:highlight w:val="yellow"/>
+          <w:lang w:val="en-US"/>
+        </w:rPr>
+      </w:pPr>
+    </w:p>
+    <w:p>
+      <w:pPr>
+        <w:spacing w:line="360" w:lineRule="auto"/>
+        <w:jc w:val="both"/>
+        <w:rPr>
+          <w:rFonts w:ascii="Arial" w:hAnsi="Arial" w:cs="Arial"/>
+          <w:lang w:val="en-US"/>
+        </w:rPr>
+      </w:pPr>
+      <w:r>
+        <w:rPr>
+          <w:rFonts w:ascii="Arial" w:hAnsi="Arial" w:cs="Arial"/>
+          <w:highlight w:val="yellow"/>
           <w:lang w:val="en-US"/>
         </w:rPr>
         <w:t>Amidst this landscape of despair, liver transplantation presents a beacon of hope, with India performing around 1800 transplants annually. However, the journey is fraught with challenges, including the cost, donor availability, and a striking disparity between the need and the number of transplants performed. It underscores the imperative for innovative strategies tailored to India's diverse cultural and economic milieu</w:t>
@@ -738,13 +761,31 @@
       <w:r>
         <w:rPr>
           <w:rFonts w:ascii="Arial" w:hAnsi="Arial" w:cs="Arial"/>
-          <w:lang w:val="en-US"/>
-        </w:rPr>
-        <w:t xml:space="preserve"> [1]</w:t>
-      </w:r>
-      <w:r>
-        <w:rPr>
-          <w:rFonts w:ascii="Arial" w:hAnsi="Arial" w:cs="Arial"/>
+          <w:highlight w:val="yellow"/>
+          <w:lang w:val="en-US"/>
+        </w:rPr>
+        <w:t xml:space="preserve"> [</w:t>
+      </w:r>
+      <w:r>
+        <w:rPr>
+          <w:rFonts w:ascii="Arial" w:hAnsi="Arial" w:cs="Arial"/>
+          <w:highlight w:val="yellow"/>
+          <w:lang w:val="en-US"/>
+        </w:rPr>
+        <w:t>1</w:t>
+      </w:r>
+      <w:r>
+        <w:rPr>
+          <w:rFonts w:ascii="Arial" w:hAnsi="Arial" w:cs="Arial"/>
+          <w:highlight w:val="yellow"/>
+          <w:lang w:val="en-US"/>
+        </w:rPr>
+        <w:t>]</w:t>
+      </w:r>
+      <w:r>
+        <w:rPr>
+          <w:rFonts w:ascii="Arial" w:hAnsi="Arial" w:cs="Arial"/>
+          <w:highlight w:val="yellow"/>
           <w:lang w:val="en-US"/>
         </w:rPr>
         <w:t>.</w:t>
@@ -769,20 +810,388 @@
           <w:lang w:val="en-US"/>
         </w:rPr>
       </w:pPr>
-      <w:r>
-        <w:rPr>
-          <w:rFonts w:ascii="Arial" w:hAnsi="Arial" w:cs="Arial"/>
-          <w:lang w:val="en-US"/>
-        </w:rPr>
-        <w:t xml:space="preserve">In addressing this dire need, our study applies an array of advanced machine learning techniques to the Indian Liver Patient Dataset, aiming to create a robust predictive model. The dataset underwent rigorous preprocessing to ensure quality and relevance, </w:t>
-      </w:r>
+    </w:p>
+    <w:p>
+      <w:pPr>
+        <w:spacing w:line="360" w:lineRule="auto"/>
+        <w:jc w:val="both"/>
+        <w:rPr>
+          <w:rFonts w:ascii="Arial" w:hAnsi="Arial" w:cs="Arial"/>
+          <w:lang w:val="en-US"/>
+        </w:rPr>
+      </w:pPr>
+    </w:p>
+    <w:p>
+      <w:pPr>
+        <w:spacing w:line="360" w:lineRule="auto"/>
+        <w:jc w:val="both"/>
+        <w:rPr>
+          <w:rFonts w:ascii="Arial" w:hAnsi="Arial" w:cs="Arial"/>
+          <w:lang w:val="en-US"/>
+        </w:rPr>
+      </w:pPr>
       <w:r>
         <w:rPr>
           <w:rFonts w:ascii="Arial" w:hAnsi="Arial" w:cs="Arial"/>
           <w:lang w:val="en-US"/>
         </w:rPr>
         <w:lastRenderedPageBreak/>
-        <w:t>including the removal of duplicate entries and the handling of missing values. Our preprocessing pipeline also tackled class imbalance, a common challenge in medical datasets, using Random Over-Sampling to create a balanced representation of outcomes, a crucial step to ensure the model's generalizability to real-world scenarios.</w:t>
+        <w:t>In the quest to classify liver disease with greater accuracy and precision, several researchers have harnessed the capabilities of machine learning algorithms in various innovative ways. Sreejith et al. [</w:t>
+      </w:r>
+      <w:r>
+        <w:rPr>
+          <w:rFonts w:ascii="Arial" w:hAnsi="Arial" w:cs="Arial"/>
+          <w:lang w:val="en-US"/>
+        </w:rPr>
+        <w:t>3</w:t>
+      </w:r>
+      <w:r>
+        <w:rPr>
+          <w:rFonts w:ascii="Arial" w:hAnsi="Arial" w:cs="Arial"/>
+          <w:lang w:val="en-US"/>
+        </w:rPr>
+        <w:t>] explored the ILPD, Thoracic Surgery (TSD), and Pima Indian Diabetes (PID) datasets, emphasizing the comparison of classification performance before and after feature selection. Their work, utilizing the Synthetic Minority Over-sampling Technique (SMOTE) and Chaotic Multi-Verse Optimization (CMVO) for feature selection, led to significant accuracy improvements. Specifically, on the ILPD dataset, they achieved an accuracy of 69.43% with a random forest classifier without using SMOTE and CMVO, 82.62% with SMOTE but without CMVO, demonstrating the impact of class balancing and feature selection techniques.</w:t>
+      </w:r>
+    </w:p>
+    <w:p>
+      <w:pPr>
+        <w:spacing w:line="360" w:lineRule="auto"/>
+        <w:jc w:val="both"/>
+        <w:rPr>
+          <w:rFonts w:ascii="Arial" w:hAnsi="Arial" w:cs="Arial"/>
+          <w:lang w:val="en-US"/>
+        </w:rPr>
+      </w:pPr>
+      <w:r>
+        <w:rPr>
+          <w:rFonts w:ascii="Arial" w:hAnsi="Arial" w:cs="Arial"/>
+          <w:lang w:val="en-US"/>
+        </w:rPr>
+        <w:t xml:space="preserve">Similarly, </w:t>
+      </w:r>
+      <w:proofErr w:type="spellStart"/>
+      <w:r>
+        <w:rPr>
+          <w:rFonts w:ascii="Arial" w:hAnsi="Arial" w:cs="Arial"/>
+          <w:lang w:val="en-US"/>
+        </w:rPr>
+        <w:t>Kuzhippallil</w:t>
+      </w:r>
+      <w:proofErr w:type="spellEnd"/>
+      <w:r>
+        <w:rPr>
+          <w:rFonts w:ascii="Arial" w:hAnsi="Arial" w:cs="Arial"/>
+          <w:lang w:val="en-US"/>
+        </w:rPr>
+        <w:t xml:space="preserve"> et al. [</w:t>
+      </w:r>
+      <w:r>
+        <w:rPr>
+          <w:rFonts w:ascii="Arial" w:hAnsi="Arial" w:cs="Arial"/>
+          <w:lang w:val="en-US"/>
+        </w:rPr>
+        <w:t>4</w:t>
+      </w:r>
+      <w:r>
+        <w:rPr>
+          <w:rFonts w:ascii="Arial" w:hAnsi="Arial" w:cs="Arial"/>
+          <w:lang w:val="en-US"/>
+        </w:rPr>
+        <w:t xml:space="preserve">] delved into improving chronic liver disease classification by employing various data preprocessing strategies such as missing value imputation, outlier detection using isolation forest, and duplicate value removal. Their comprehensive approach, integrating multiple machine learning algorithms including MLP, KNN, LR, DT, RF, Gradient Boosting, AdaBoost, </w:t>
+      </w:r>
+      <w:proofErr w:type="spellStart"/>
+      <w:r>
+        <w:rPr>
+          <w:rFonts w:ascii="Arial" w:hAnsi="Arial" w:cs="Arial"/>
+          <w:lang w:val="en-US"/>
+        </w:rPr>
+        <w:t>XGBoost</w:t>
+      </w:r>
+      <w:proofErr w:type="spellEnd"/>
+      <w:r>
+        <w:rPr>
+          <w:rFonts w:ascii="Arial" w:hAnsi="Arial" w:cs="Arial"/>
+          <w:lang w:val="en-US"/>
+        </w:rPr>
+        <w:t>, Light GBN, and Stacking Estimator, culminated in an enhanced classification accuracy, reaching up to 88%.</w:t>
+      </w:r>
+    </w:p>
+    <w:p>
+      <w:pPr>
+        <w:spacing w:line="360" w:lineRule="auto"/>
+        <w:jc w:val="both"/>
+        <w:rPr>
+          <w:rFonts w:ascii="Arial" w:hAnsi="Arial" w:cs="Arial"/>
+          <w:lang w:val="en-US"/>
+        </w:rPr>
+      </w:pPr>
+      <w:r>
+        <w:rPr>
+          <w:rFonts w:ascii="Arial" w:hAnsi="Arial" w:cs="Arial"/>
+          <w:lang w:val="en-US"/>
+        </w:rPr>
+        <w:t>Gan et al. [</w:t>
+      </w:r>
+      <w:r>
+        <w:rPr>
+          <w:rFonts w:ascii="Arial" w:hAnsi="Arial" w:cs="Arial"/>
+          <w:lang w:val="en-US"/>
+        </w:rPr>
+        <w:t>4</w:t>
+      </w:r>
+      <w:r>
+        <w:rPr>
+          <w:rFonts w:ascii="Arial" w:hAnsi="Arial" w:cs="Arial"/>
+          <w:lang w:val="en-US"/>
+        </w:rPr>
+        <w:t xml:space="preserve">] ventured into implementing four distinct classification techniques, including </w:t>
+      </w:r>
+      <w:proofErr w:type="spellStart"/>
+      <w:r>
+        <w:rPr>
+          <w:rFonts w:ascii="Arial" w:hAnsi="Arial" w:cs="Arial"/>
+          <w:lang w:val="en-US"/>
+        </w:rPr>
+        <w:t>AdaC</w:t>
+      </w:r>
+      <w:proofErr w:type="spellEnd"/>
+      <w:r>
+        <w:rPr>
+          <w:rFonts w:ascii="Arial" w:hAnsi="Arial" w:cs="Arial"/>
+          <w:lang w:val="en-US"/>
+        </w:rPr>
+        <w:t>-TANBN and TANBN, BN, and SVM. Their innovative approach, particularly the integrated TANBN using a cost-sensitive method (</w:t>
+      </w:r>
+      <w:proofErr w:type="spellStart"/>
+      <w:r>
+        <w:rPr>
+          <w:rFonts w:ascii="Arial" w:hAnsi="Arial" w:cs="Arial"/>
+          <w:lang w:val="en-US"/>
+        </w:rPr>
+        <w:t>AdaC</w:t>
+      </w:r>
+      <w:proofErr w:type="spellEnd"/>
+      <w:r>
+        <w:rPr>
+          <w:rFonts w:ascii="Arial" w:hAnsi="Arial" w:cs="Arial"/>
+          <w:lang w:val="en-US"/>
+        </w:rPr>
+        <w:t>-TANBN), yielded an accuracy of 69.03%, outshining other methods in their study.</w:t>
+      </w:r>
+    </w:p>
+    <w:p>
+      <w:pPr>
+        <w:spacing w:line="360" w:lineRule="auto"/>
+        <w:jc w:val="both"/>
+        <w:rPr>
+          <w:rFonts w:ascii="Arial" w:hAnsi="Arial" w:cs="Arial"/>
+          <w:lang w:val="en-US"/>
+        </w:rPr>
+      </w:pPr>
+      <w:r>
+        <w:rPr>
+          <w:rFonts w:ascii="Arial" w:hAnsi="Arial" w:cs="Arial"/>
+          <w:lang w:val="en-US"/>
+        </w:rPr>
+        <w:t xml:space="preserve">In another notable research, </w:t>
+      </w:r>
+      <w:proofErr w:type="spellStart"/>
+      <w:r>
+        <w:rPr>
+          <w:rFonts w:ascii="Arial" w:hAnsi="Arial" w:cs="Arial"/>
+          <w:lang w:val="en-US"/>
+        </w:rPr>
+        <w:t>Abdar</w:t>
+      </w:r>
+      <w:proofErr w:type="spellEnd"/>
+      <w:r>
+        <w:rPr>
+          <w:rFonts w:ascii="Arial" w:hAnsi="Arial" w:cs="Arial"/>
+          <w:lang w:val="en-US"/>
+        </w:rPr>
+        <w:t xml:space="preserve"> et al. [</w:t>
+      </w:r>
+      <w:r>
+        <w:rPr>
+          <w:rFonts w:ascii="Arial" w:hAnsi="Arial" w:cs="Arial"/>
+          <w:lang w:val="en-US"/>
+        </w:rPr>
+        <w:t>5</w:t>
+      </w:r>
+      <w:r>
+        <w:rPr>
+          <w:rFonts w:ascii="Arial" w:hAnsi="Arial" w:cs="Arial"/>
+          <w:lang w:val="en-US"/>
+        </w:rPr>
+        <w:t>] utilized an array of classification algorithms such as the decision tree (C5.0), the classification and regression tree (CART), and the automatic chi-square interaction detector (CHAID), all enhanced with a boosting technique. Remarkably, their initial use of the boosted decision tree (B-C5.0) algorithm achieved a 93.75% accuracy. They further enhanced this with a combination of a multilayer perceptron neural network (MLPNN) and B-C5.0, dubbed as MLPNNB-C5.0, which offered an even higher accuracy of 94.13%.</w:t>
+      </w:r>
+    </w:p>
+    <w:p>
+      <w:pPr>
+        <w:spacing w:line="360" w:lineRule="auto"/>
+        <w:jc w:val="both"/>
+        <w:rPr>
+          <w:rFonts w:ascii="Arial" w:hAnsi="Arial" w:cs="Arial"/>
+          <w:lang w:val="en-US"/>
+        </w:rPr>
+      </w:pPr>
+      <w:proofErr w:type="spellStart"/>
+      <w:r>
+        <w:rPr>
+          <w:rFonts w:ascii="Arial" w:hAnsi="Arial" w:cs="Arial"/>
+          <w:lang w:val="en-US"/>
+        </w:rPr>
+        <w:t>Anagaw</w:t>
+      </w:r>
+      <w:proofErr w:type="spellEnd"/>
+      <w:r>
+        <w:rPr>
+          <w:rFonts w:ascii="Arial" w:hAnsi="Arial" w:cs="Arial"/>
+          <w:lang w:val="en-US"/>
+        </w:rPr>
+        <w:t xml:space="preserve"> et al. [</w:t>
+      </w:r>
+      <w:r>
+        <w:rPr>
+          <w:rFonts w:ascii="Arial" w:hAnsi="Arial" w:cs="Arial"/>
+          <w:lang w:val="en-US"/>
+        </w:rPr>
+        <w:t>5</w:t>
+      </w:r>
+      <w:r>
+        <w:rPr>
+          <w:rFonts w:ascii="Arial" w:hAnsi="Arial" w:cs="Arial"/>
+          <w:lang w:val="en-US"/>
+        </w:rPr>
+        <w:t>] introduced a method called the compliment naive Bayesian (CNB) classification and compared it against the naive Bayes classifier and others. The outcome of their proposed method was promising, yielding a 71.36% accuracy, which surpassed the performance of other classifiers in their study.</w:t>
+      </w:r>
+    </w:p>
+    <w:p>
+      <w:pPr>
+        <w:spacing w:line="360" w:lineRule="auto"/>
+        <w:jc w:val="both"/>
+        <w:rPr>
+          <w:rFonts w:ascii="Arial" w:hAnsi="Arial" w:cs="Arial"/>
+          <w:lang w:val="en-US"/>
+        </w:rPr>
+      </w:pPr>
+      <w:r>
+        <w:rPr>
+          <w:rFonts w:ascii="Arial" w:hAnsi="Arial" w:cs="Arial"/>
+          <w:lang w:val="en-US"/>
+        </w:rPr>
+        <w:t>Contributions by Babu et al. [</w:t>
+      </w:r>
+      <w:r>
+        <w:rPr>
+          <w:rFonts w:ascii="Arial" w:hAnsi="Arial" w:cs="Arial"/>
+          <w:lang w:val="en-US"/>
+        </w:rPr>
+        <w:t>6</w:t>
+      </w:r>
+      <w:r>
+        <w:rPr>
+          <w:rFonts w:ascii="Arial" w:hAnsi="Arial" w:cs="Arial"/>
+          <w:lang w:val="en-US"/>
+        </w:rPr>
+        <w:t>] and Kumar et al. [</w:t>
+      </w:r>
+      <w:r>
+        <w:rPr>
+          <w:rFonts w:ascii="Arial" w:hAnsi="Arial" w:cs="Arial"/>
+          <w:lang w:val="en-US"/>
+        </w:rPr>
+        <w:t>7</w:t>
+      </w:r>
+      <w:r>
+        <w:rPr>
+          <w:rFonts w:ascii="Arial" w:hAnsi="Arial" w:cs="Arial"/>
+          <w:lang w:val="en-US"/>
+        </w:rPr>
+        <w:t xml:space="preserve">] further enrich the landscape of liver disease classification research. Babu et al. proposed a K-means clustering </w:t>
+      </w:r>
+      <w:r>
+        <w:rPr>
+          <w:rFonts w:ascii="Arial" w:hAnsi="Arial" w:cs="Arial"/>
+          <w:lang w:val="en-US"/>
+        </w:rPr>
+        <w:lastRenderedPageBreak/>
+        <w:t>strategy for detecting liver patients, achieving accuracies between 56% and 69% across various classifiers. Kumar et al., focusing on the ILPD dataset, employed neighbor-weighted K-NN classifiers, with their innovative Variable-NWFKNN method attaining an accuracy of 87.71%.</w:t>
+      </w:r>
+    </w:p>
+    <w:p>
+      <w:pPr>
+        <w:spacing w:line="360" w:lineRule="auto"/>
+        <w:jc w:val="both"/>
+        <w:rPr>
+          <w:rFonts w:ascii="Arial" w:hAnsi="Arial" w:cs="Arial"/>
+          <w:lang w:val="en-US"/>
+        </w:rPr>
+      </w:pPr>
+      <w:r>
+        <w:rPr>
+          <w:rFonts w:ascii="Arial" w:hAnsi="Arial" w:cs="Arial"/>
+          <w:lang w:val="en-US"/>
+        </w:rPr>
+        <w:t>Straw et al. [</w:t>
+      </w:r>
+      <w:r>
+        <w:rPr>
+          <w:rFonts w:ascii="Arial" w:hAnsi="Arial" w:cs="Arial"/>
+          <w:lang w:val="en-US"/>
+        </w:rPr>
+        <w:t>8</w:t>
+      </w:r>
+      <w:r>
+        <w:rPr>
+          <w:rFonts w:ascii="Arial" w:hAnsi="Arial" w:cs="Arial"/>
+          <w:lang w:val="en-US"/>
+        </w:rPr>
+        <w:t>] took a different approach by diagnosing ILPD liver disease with a gender-stratified analysis, using the SMOTE technique for data balancing and Recursive Feature Elimination (RFE) for feature selection. Their study leveraged classifiers like RF, LR, SVM, and GNB, observing that RF and LR showed higher performance, especially when considering sex disparities.</w:t>
+      </w:r>
+    </w:p>
+    <w:p>
+      <w:pPr>
+        <w:spacing w:line="360" w:lineRule="auto"/>
+        <w:jc w:val="both"/>
+        <w:rPr>
+          <w:rFonts w:ascii="Arial" w:hAnsi="Arial" w:cs="Arial"/>
+          <w:lang w:val="en-US"/>
+        </w:rPr>
+      </w:pPr>
+      <w:r>
+        <w:rPr>
+          <w:rFonts w:ascii="Arial" w:hAnsi="Arial" w:cs="Arial"/>
+          <w:lang w:val="en-US"/>
+        </w:rPr>
+        <w:t>These studies collectively underscore the vast potential of machine learning in transforming liver disease classification. They highlight the effectiveness of various algorithms and methodologies, ranging from traditional techniques to advanced, integrated models. Their success in achieving high accuracy rates not only validates the potential of machine learning in medical diagnostics but also sets a benchmark for future explorations in the early detection and treatment of liver diseases.</w:t>
+      </w:r>
+    </w:p>
+    <w:p>
+      <w:pPr>
+        <w:spacing w:line="360" w:lineRule="auto"/>
+        <w:jc w:val="both"/>
+        <w:rPr>
+          <w:rFonts w:ascii="Arial" w:hAnsi="Arial" w:cs="Arial"/>
+          <w:lang w:val="en-US"/>
+        </w:rPr>
+      </w:pPr>
+    </w:p>
+    <w:p>
+      <w:pPr>
+        <w:spacing w:line="360" w:lineRule="auto"/>
+        <w:jc w:val="both"/>
+        <w:rPr>
+          <w:rFonts w:ascii="Arial" w:hAnsi="Arial" w:cs="Arial"/>
+          <w:lang w:val="en-US"/>
+        </w:rPr>
+      </w:pPr>
+      <w:r>
+        <w:rPr>
+          <w:rFonts w:ascii="Arial" w:hAnsi="Arial" w:cs="Arial"/>
+          <w:lang w:val="en-US"/>
+        </w:rPr>
+        <w:t>In addressing this dire need, our study applies an array of advanced machine learning techniques to the Indian Liver Patient Dataset, aiming to create a robust predictive model. The dataset underwent rigorous preprocessing to ensure quality and relevance, including the removal of duplicate entries and the handling of missing values. Our preprocessing pipeline also tackled class imbalance, a common challenge in medical datasets, using Random Over-Sampling to create a balanced representation of outcomes, a crucial step to ensure the model's generalizability to real-world scenarios.</w:t>
       </w:r>
     </w:p>
     <w:p>
@@ -868,7 +1277,15 @@
           <w:rFonts w:ascii="Arial" w:hAnsi="Arial" w:cs="Arial"/>
           <w:lang w:val="en-US"/>
         </w:rPr>
-        <w:t xml:space="preserve">Our model ensemble incorporated multiple algorithms, including neural networks, boosting classifiers, and decision trees. This ensemble approach allows us to leverage the strengths of diverse algorithms, mitigating the weaknesses inherent to any single model. Among these, we employed an innovative </w:t>
+        <w:t xml:space="preserve">Our model ensemble incorporated multiple algorithms, including neural networks, boosting classifiers, and decision trees. This ensemble approach allows us to leverage the strengths of diverse algorithms, mitigating the weaknesses inherent to any single </w:t>
+      </w:r>
+      <w:r>
+        <w:rPr>
+          <w:rFonts w:ascii="Arial" w:hAnsi="Arial" w:cs="Arial"/>
+          <w:lang w:val="en-US"/>
+        </w:rPr>
+        <w:lastRenderedPageBreak/>
+        <w:t xml:space="preserve">model. Among these, we employed an innovative </w:t>
       </w:r>
       <w:proofErr w:type="spellStart"/>
       <w:r>
@@ -1030,7 +1447,77 @@
           <w:rFonts w:ascii="Arial" w:hAnsi="Arial" w:cs="Arial"/>
           <w:lang w:val="en-US"/>
         </w:rPr>
-        <w:t xml:space="preserve">The deployment of such a model in clinical settings could revolutionize the early detection and treatment of liver diseases, providing healthcare professionals with a powerful tool to assess risk and make informed decisions. The subsequent sections </w:t>
+        <w:t xml:space="preserve">The deployment of such a model in clinical settings could revolutionize the early detection and treatment of liver diseases, providing healthcare professionals with a powerful tool to assess risk and make informed decisions. The subsequent sections will delve deeper into the dataset description, preprocessing steps, and an in-depth discussion of the machine learning models. </w:t>
+      </w:r>
+    </w:p>
+    <w:p>
+      <w:pPr>
+        <w:spacing w:line="360" w:lineRule="auto"/>
+        <w:jc w:val="both"/>
+        <w:rPr>
+          <w:rFonts w:ascii="Arial" w:hAnsi="Arial" w:cs="Arial"/>
+          <w:lang w:val="en-US"/>
+        </w:rPr>
+      </w:pPr>
+      <w:r>
+        <w:rPr>
+          <w:rFonts w:ascii="Arial" w:hAnsi="Arial" w:cs="Arial"/>
+          <w:lang w:val="en-US"/>
+        </w:rPr>
+        <w:t>Finally, we will discuss the results in the context of existing diagnostic methods and explore the implications of our findings for the future of liver disease diagnosis and treatment.</w:t>
+      </w:r>
+    </w:p>
+    <w:p>
+      <w:pPr>
+        <w:spacing w:line="360" w:lineRule="auto"/>
+        <w:jc w:val="both"/>
+        <w:rPr>
+          <w:rFonts w:ascii="Arial" w:hAnsi="Arial" w:cs="Arial"/>
+          <w:lang w:val="en-US"/>
+        </w:rPr>
+      </w:pPr>
+    </w:p>
+    <w:p>
+      <w:pPr>
+        <w:spacing w:line="360" w:lineRule="auto"/>
+        <w:jc w:val="both"/>
+        <w:rPr>
+          <w:rFonts w:ascii="Arial" w:hAnsi="Arial" w:cs="Arial"/>
+          <w:lang w:val="en-US"/>
+        </w:rPr>
+      </w:pPr>
+      <w:r>
+        <w:rPr>
+          <w:rFonts w:ascii="Arial" w:hAnsi="Arial" w:cs="Arial"/>
+          <w:lang w:val="en-US"/>
+        </w:rPr>
+        <w:t>Our objective is to harness the power of machine learning to enhance early detection and accurate classification of liver diseases in India. By developing a model that offers high accuracy, precision, recall, F1 score, and ROC-AUC, we aim to provide a reliable diagnostic tool for clinical settings, thereby improving patient outcomes and advancing the field of liver disease diagnosis.</w:t>
+      </w:r>
+    </w:p>
+    <w:p>
+      <w:pPr>
+        <w:spacing w:line="360" w:lineRule="auto"/>
+        <w:rPr>
+          <w:rFonts w:ascii="Arial" w:hAnsi="Arial" w:cs="Arial"/>
+          <w:lang w:val="en-US"/>
+        </w:rPr>
+      </w:pPr>
+    </w:p>
+    <w:p>
+      <w:pPr>
+        <w:spacing w:line="360" w:lineRule="auto"/>
+        <w:jc w:val="both"/>
+        <w:rPr>
+          <w:rFonts w:ascii="Arial" w:hAnsi="Arial" w:cs="Arial"/>
+          <w:lang w:val="en-US"/>
+        </w:rPr>
+      </w:pPr>
+      <w:r>
+        <w:rPr>
+          <w:rFonts w:ascii="Arial" w:hAnsi="Arial" w:cs="Arial"/>
+          <w:lang w:val="en-US"/>
+        </w:rPr>
+        <w:t xml:space="preserve">In the following sections, we will outline the dataset, detail the preprocessing methodologies employed, and elucidate the machine learning framework adopted. Our results will be presented and discussed in the context of their potential impact on </w:t>
       </w:r>
       <w:r>
         <w:rPr>
@@ -1038,254 +1525,7 @@
           <w:lang w:val="en-US"/>
         </w:rPr>
         <w:lastRenderedPageBreak/>
-        <w:t xml:space="preserve">will delve deeper into the dataset description, preprocessing steps, and an in-depth discussion of the machine learning models. </w:t>
-      </w:r>
-    </w:p>
-    <w:p>
-      <w:pPr>
-        <w:spacing w:line="360" w:lineRule="auto"/>
-        <w:jc w:val="both"/>
-        <w:rPr>
-          <w:rFonts w:ascii="Arial" w:hAnsi="Arial" w:cs="Arial"/>
-          <w:lang w:val="en-US"/>
-        </w:rPr>
-      </w:pPr>
-      <w:r>
-        <w:rPr>
-          <w:rFonts w:ascii="Arial" w:hAnsi="Arial" w:cs="Arial"/>
-          <w:lang w:val="en-US"/>
-        </w:rPr>
-        <w:t>Finally, we will discuss the results in the context of existing diagnostic methods and explore the implications of our findings for the future of liver disease diagnosis and treatment.</w:t>
-      </w:r>
-    </w:p>
-    <w:p>
-      <w:pPr>
-        <w:spacing w:line="360" w:lineRule="auto"/>
-        <w:jc w:val="both"/>
-        <w:rPr>
-          <w:rFonts w:ascii="Arial" w:hAnsi="Arial" w:cs="Arial"/>
-          <w:lang w:val="en-US"/>
-        </w:rPr>
-      </w:pPr>
-    </w:p>
-    <w:p>
-      <w:pPr>
-        <w:spacing w:line="360" w:lineRule="auto"/>
-        <w:jc w:val="both"/>
-        <w:rPr>
-          <w:rFonts w:ascii="Arial" w:hAnsi="Arial" w:cs="Arial"/>
-          <w:highlight w:val="yellow"/>
-          <w:lang w:val="en-US"/>
-        </w:rPr>
-      </w:pPr>
-      <w:r>
-        <w:rPr>
-          <w:rFonts w:ascii="Arial" w:hAnsi="Arial" w:cs="Arial"/>
-          <w:highlight w:val="yellow"/>
-          <w:lang w:val="en-US"/>
-        </w:rPr>
-        <w:t>Our research stands on the shoulders of seminal works in the domain of liver disease diagnosis using machine learning. The landscape of this research is rich and varied, reflecting the complexity and urgency of the problem at hand. A notable contribution in this area is the work of Gan et al. [18], who pioneered the integration of Tree Augmented Naive Bayes Network (TANBN) with a cost-sensitive classification algorithm. This approach was particularly effective in addressing the challenges posed by imbalanced medical data, a common issue in liver disease datasets.</w:t>
-      </w:r>
-    </w:p>
-    <w:p>
-      <w:pPr>
-        <w:spacing w:line="360" w:lineRule="auto"/>
-        <w:jc w:val="both"/>
-        <w:rPr>
-          <w:rFonts w:ascii="Arial" w:hAnsi="Arial" w:cs="Arial"/>
-          <w:highlight w:val="yellow"/>
-          <w:lang w:val="en-US"/>
-        </w:rPr>
-      </w:pPr>
-    </w:p>
-    <w:p>
-      <w:pPr>
-        <w:spacing w:line="360" w:lineRule="auto"/>
-        <w:jc w:val="both"/>
-        <w:rPr>
-          <w:rFonts w:ascii="Arial" w:hAnsi="Arial" w:cs="Arial"/>
-          <w:highlight w:val="yellow"/>
-          <w:lang w:val="en-US"/>
-        </w:rPr>
-      </w:pPr>
-      <w:proofErr w:type="spellStart"/>
-      <w:r>
-        <w:rPr>
-          <w:rFonts w:ascii="Arial" w:hAnsi="Arial" w:cs="Arial"/>
-          <w:highlight w:val="yellow"/>
-          <w:lang w:val="en-US"/>
-        </w:rPr>
-        <w:t>Abdar</w:t>
-      </w:r>
-      <w:proofErr w:type="spellEnd"/>
-      <w:r>
-        <w:rPr>
-          <w:rFonts w:ascii="Arial" w:hAnsi="Arial" w:cs="Arial"/>
-          <w:highlight w:val="yellow"/>
-          <w:lang w:val="en-US"/>
-        </w:rPr>
-        <w:t xml:space="preserve"> et al. [19] made significant strides with their use of multilayer perceptron neural network combined with boosted decision trees. Their methodology set a benchmark for accuracy in liver disease diagnosis, showcasing the potential of hybrid machine learning models in medical diagnostics. Similarly, </w:t>
-      </w:r>
-      <w:proofErr w:type="spellStart"/>
-      <w:r>
-        <w:rPr>
-          <w:rFonts w:ascii="Arial" w:hAnsi="Arial" w:cs="Arial"/>
-          <w:highlight w:val="yellow"/>
-          <w:lang w:val="en-US"/>
-        </w:rPr>
-        <w:t>Anagaw</w:t>
-      </w:r>
-      <w:proofErr w:type="spellEnd"/>
-      <w:r>
-        <w:rPr>
-          <w:rFonts w:ascii="Arial" w:hAnsi="Arial" w:cs="Arial"/>
-          <w:highlight w:val="yellow"/>
-          <w:lang w:val="en-US"/>
-        </w:rPr>
-        <w:t xml:space="preserve"> et al. [20] proposed an innovative complement naive Bayesian classification method, which offered a new perspective in the classification of biomedical data, underscoring the importance of nuanced approaches in the field.</w:t>
-      </w:r>
-    </w:p>
-    <w:p>
-      <w:pPr>
-        <w:spacing w:line="360" w:lineRule="auto"/>
-        <w:jc w:val="both"/>
-        <w:rPr>
-          <w:rFonts w:ascii="Arial" w:hAnsi="Arial" w:cs="Arial"/>
-          <w:highlight w:val="yellow"/>
-          <w:lang w:val="en-US"/>
-        </w:rPr>
-      </w:pPr>
-    </w:p>
-    <w:p>
-      <w:pPr>
-        <w:spacing w:line="360" w:lineRule="auto"/>
-        <w:jc w:val="both"/>
-        <w:rPr>
-          <w:rFonts w:ascii="Arial" w:hAnsi="Arial" w:cs="Arial"/>
-          <w:highlight w:val="yellow"/>
-          <w:lang w:val="en-US"/>
-        </w:rPr>
-      </w:pPr>
-      <w:r>
-        <w:rPr>
-          <w:rFonts w:ascii="Arial" w:hAnsi="Arial" w:cs="Arial"/>
-          <w:highlight w:val="yellow"/>
-          <w:lang w:val="en-US"/>
-        </w:rPr>
-        <w:t>Further, the work of Babu et al. [21] explored the application of partitional clustering on the ILPD dataset, providing valuable insights into the detection of liver disorders. This study highlighted the utility of clustering strategies in unraveling complex patterns in liver disease data. Concurrently, Kumar et al. [22] investigated the efficacy of advanced K-NN classifiers in liver disorder detection, demonstrating the adaptability and precision of these methods in handling such datasets.</w:t>
-      </w:r>
-    </w:p>
-    <w:p>
-      <w:pPr>
-        <w:spacing w:line="360" w:lineRule="auto"/>
-        <w:jc w:val="both"/>
-        <w:rPr>
-          <w:rFonts w:ascii="Arial" w:hAnsi="Arial" w:cs="Arial"/>
-          <w:highlight w:val="yellow"/>
-          <w:lang w:val="en-US"/>
-        </w:rPr>
-      </w:pPr>
-    </w:p>
-    <w:p>
-      <w:pPr>
-        <w:spacing w:line="360" w:lineRule="auto"/>
-        <w:jc w:val="both"/>
-        <w:rPr>
-          <w:rFonts w:ascii="Arial" w:hAnsi="Arial" w:cs="Arial"/>
-          <w:highlight w:val="yellow"/>
-          <w:lang w:val="en-US"/>
-        </w:rPr>
-      </w:pPr>
-      <w:r>
-        <w:rPr>
-          <w:rFonts w:ascii="Arial" w:hAnsi="Arial" w:cs="Arial"/>
-          <w:highlight w:val="yellow"/>
-          <w:lang w:val="en-US"/>
-        </w:rPr>
-        <w:t>Additionally, Straw and Wu [23] addressed the critical issue of bias in healthcare algorithms. Their research, focusing on sex-stratified analysis using various machine learning models, brought to light the nuances and disparities in liver disease prediction. This study underscored the importance of considering demographic variations in developing diagnostic tools, ensuring fairness and accuracy in medical predictions.</w:t>
-      </w:r>
-    </w:p>
-    <w:p>
-      <w:pPr>
-        <w:spacing w:line="360" w:lineRule="auto"/>
-        <w:jc w:val="both"/>
-        <w:rPr>
-          <w:rFonts w:ascii="Arial" w:hAnsi="Arial" w:cs="Arial"/>
-          <w:highlight w:val="yellow"/>
-          <w:lang w:val="en-US"/>
-        </w:rPr>
-      </w:pPr>
-    </w:p>
-    <w:p>
-      <w:pPr>
-        <w:spacing w:line="360" w:lineRule="auto"/>
-        <w:jc w:val="both"/>
-        <w:rPr>
-          <w:rFonts w:ascii="Arial" w:hAnsi="Arial" w:cs="Arial"/>
-          <w:lang w:val="en-US"/>
-        </w:rPr>
-      </w:pPr>
-      <w:r>
-        <w:rPr>
-          <w:rFonts w:ascii="Arial" w:hAnsi="Arial" w:cs="Arial"/>
-          <w:highlight w:val="yellow"/>
-          <w:lang w:val="en-US"/>
-        </w:rPr>
-        <w:t>These studies collectively represent a robust foundation for our research. They not only exemplify the diverse machine learning methodologies that can be employed in the diagnosis of liver diseases but also highlight the unique challenges and considerations inherent in this field. In building upon this body of work, our study aims to contribute novel insights and methodologies, specifically tailored to the nuances of the Indian Liver Patient Dataset (ILPD), and to advance the overarching goal of improving liver disease diagnosis through the power of machine learning.</w:t>
-      </w:r>
-    </w:p>
-    <w:p>
-      <w:pPr>
-        <w:spacing w:line="360" w:lineRule="auto"/>
-        <w:jc w:val="both"/>
-        <w:rPr>
-          <w:rFonts w:ascii="Arial" w:hAnsi="Arial" w:cs="Arial"/>
-          <w:lang w:val="en-US"/>
-        </w:rPr>
-      </w:pPr>
-    </w:p>
-    <w:p>
-      <w:pPr>
-        <w:spacing w:line="360" w:lineRule="auto"/>
-        <w:jc w:val="both"/>
-        <w:rPr>
-          <w:rFonts w:ascii="Arial" w:hAnsi="Arial" w:cs="Arial"/>
-          <w:lang w:val="en-US"/>
-        </w:rPr>
-      </w:pPr>
-      <w:r>
-        <w:rPr>
-          <w:rFonts w:ascii="Arial" w:hAnsi="Arial" w:cs="Arial"/>
-          <w:highlight w:val="yellow"/>
-          <w:lang w:val="en-US"/>
-        </w:rPr>
-        <w:t>Our objective is to harness the power of machine learning to enhance early detection and accurate classification of liver diseases in India. By developing a model that offers high accuracy, precision, recall, F1 score, and ROC-AUC, we aim to provide a reliable diagnostic tool for clinical settings, thereby improving patient outcomes and advancing the field of liver disease diagnosis.</w:t>
-      </w:r>
-    </w:p>
-    <w:p>
-      <w:pPr>
-        <w:spacing w:line="360" w:lineRule="auto"/>
-        <w:rPr>
-          <w:rFonts w:ascii="Arial" w:hAnsi="Arial" w:cs="Arial"/>
-          <w:lang w:val="en-US"/>
-        </w:rPr>
-      </w:pPr>
-    </w:p>
-    <w:p>
-      <w:pPr>
-        <w:spacing w:line="360" w:lineRule="auto"/>
-        <w:jc w:val="both"/>
-        <w:rPr>
-          <w:rFonts w:ascii="Arial" w:hAnsi="Arial" w:cs="Arial"/>
-          <w:lang w:val="en-US"/>
-        </w:rPr>
-      </w:pPr>
-      <w:r>
-        <w:rPr>
-          <w:rFonts w:ascii="Arial" w:hAnsi="Arial" w:cs="Arial"/>
-          <w:lang w:val="en-US"/>
-        </w:rPr>
-        <w:t>In the following sections, we will outline the dataset, detail the preprocessing methodologies employed, and elucidate the machine learning framework adopted. Our results will be presented and discussed in the context of their potential impact on diagnostic practices. The paper will conclude with a contemplation of our findings and their implications for future research avenues.</w:t>
+        <w:t>diagnostic practices. The paper will conclude with a contemplation of our findings and their implications for future research avenues.</w:t>
       </w:r>
     </w:p>
     <w:p>
@@ -1353,15 +1593,7 @@
           <w:rFonts w:ascii="Arial" w:hAnsi="Arial" w:cs="Arial"/>
           <w:lang w:val="en-US"/>
         </w:rPr>
-        <w:t xml:space="preserve">Our analysis leverages the ILPD (Indian Liver Patient Dataset), a rich compilation of patient records aimed at facilitating the development of machine learning models for the early detection of liver disease. Sourced from the UCI Machine Learning Repository, this dataset is instrumental in addressing not only the disease's clinical aspects but also the health equity challenges it poses. It has been pivotal in studies </w:t>
-      </w:r>
-      <w:r>
-        <w:rPr>
-          <w:rFonts w:ascii="Arial" w:hAnsi="Arial" w:cs="Arial"/>
-          <w:lang w:val="en-US"/>
-        </w:rPr>
-        <w:lastRenderedPageBreak/>
-        <w:t>examining disparities in liver disease prediction between male and female patients, highlighting the need for sex-stratified analysis in healthcare algorithms.</w:t>
+        <w:t>Our analysis leverages the ILPD (Indian Liver Patient Dataset), a rich compilation of patient records aimed at facilitating the development of machine learning models for the early detection of liver disease. Sourced from the UCI Machine Learning Repository, this dataset is instrumental in addressing not only the disease's clinical aspects but also the health equity challenges it poses. It has been pivotal in studies examining disparities in liver disease prediction between male and female patients, highlighting the need for sex-stratified analysis in healthcare algorithms.</w:t>
       </w:r>
     </w:p>
     <w:p>
@@ -1687,6 +1919,7 @@
           <w:rFonts w:ascii="Arial" w:hAnsi="Arial" w:cs="Arial"/>
           <w:lang w:val="en-US"/>
         </w:rPr>
+        <w:lastRenderedPageBreak/>
         <w:t>Albumin and Globulin Ratio (A/G Ratio)</w:t>
       </w:r>
     </w:p>
@@ -1769,32 +2002,38 @@
           <w:rFonts w:ascii="Arial" w:hAnsi="Arial" w:cs="Arial"/>
           <w:lang w:val="en-US"/>
         </w:rPr>
-        <w:t xml:space="preserve">This dataset has been a cornerstone in comparative studies between patients from different geographical regions, namely the USA and India, and has served as a foundational element in investigating gender-based biases in healthcare algorithms. </w:t>
-      </w:r>
-      <w:r>
-        <w:rPr>
-          <w:rFonts w:ascii="Arial" w:hAnsi="Arial" w:cs="Arial"/>
-          <w:lang w:val="en-US"/>
-        </w:rPr>
-        <w:lastRenderedPageBreak/>
-        <w:t>Such analyses are crucial, as they inform the development of algorithms that aspire to equitable healthcare outcomes.</w:t>
-      </w:r>
-    </w:p>
-    <w:p>
-      <w:pPr>
-        <w:spacing w:line="360" w:lineRule="auto"/>
-        <w:jc w:val="both"/>
-        <w:rPr>
-          <w:rFonts w:ascii="Arial" w:hAnsi="Arial" w:cs="Arial"/>
-          <w:lang w:val="en-US"/>
-        </w:rPr>
-      </w:pPr>
-      <w:r>
-        <w:rPr>
-          <w:rFonts w:ascii="Arial" w:hAnsi="Arial" w:cs="Arial"/>
-          <w:lang w:val="en-US"/>
-        </w:rPr>
-        <w:t>The dataset from the UCI repository, along with the insights garnered from it, has been instrumental in shaping our approach to this study. It provides a concrete foundation upon which our predictive models are built and evaluated, in the pursuit of advancing non-invasive, accurate, and equitable diagnostics for liver disease [2].</w:t>
+        <w:t>This dataset has been a cornerstone in comparative studies between patients from different geographical regions, namely the USA and India, and has served as a foundational element in investigating gender-based biases in healthcare algorithms. Such analyses are crucial, as they inform the development of algorithms that aspire to equitable healthcare outcomes.</w:t>
+      </w:r>
+    </w:p>
+    <w:p>
+      <w:pPr>
+        <w:spacing w:line="360" w:lineRule="auto"/>
+        <w:jc w:val="both"/>
+        <w:rPr>
+          <w:rFonts w:ascii="Arial" w:hAnsi="Arial" w:cs="Arial"/>
+          <w:lang w:val="en-US"/>
+        </w:rPr>
+      </w:pPr>
+      <w:r>
+        <w:rPr>
+          <w:rFonts w:ascii="Arial" w:hAnsi="Arial" w:cs="Arial"/>
+          <w:lang w:val="en-US"/>
+        </w:rPr>
+        <w:t>The dataset from the UCI repository, along with the insights garnered from it, has been instrumental in shaping our approach to this study. It provides a concrete foundation upon which our predictive models are built and evaluated, in the pursuit of advancing non-invasive, accurate, and equitable diagnostics for liver disease [</w:t>
+      </w:r>
+      <w:r>
+        <w:rPr>
+          <w:rFonts w:ascii="Arial" w:hAnsi="Arial" w:cs="Arial"/>
+          <w:lang w:val="en-US"/>
+        </w:rPr>
+        <w:t>9</w:t>
+      </w:r>
+      <w:r>
+        <w:rPr>
+          <w:rFonts w:ascii="Arial" w:hAnsi="Arial" w:cs="Arial"/>
+          <w:lang w:val="en-US"/>
+        </w:rPr>
+        <w:t>].</w:t>
       </w:r>
     </w:p>
     <w:p>
@@ -1911,6 +2150,7 @@
           <w:color w:val="000000" w:themeColor="text1"/>
           <w:lang w:val="en-US"/>
         </w:rPr>
+        <w:lastRenderedPageBreak/>
         <w:drawing>
           <wp:inline distT="0" distB="0" distL="0" distR="0" wp14:anchorId="3CF1DDE0" wp14:editId="774CD368">
             <wp:extent cx="2781756" cy="3390900"/>
@@ -2018,7 +2258,6 @@
           <w:rFonts w:ascii="Arial" w:hAnsi="Arial" w:cs="Arial"/>
           <w:lang w:val="en-US"/>
         </w:rPr>
-        <w:lastRenderedPageBreak/>
         <w:t>3.1</w:t>
       </w:r>
       <w:r>
@@ -2268,6 +2507,7 @@
           <w:color w:val="000000" w:themeColor="text1"/>
           <w:lang w:val="en-US"/>
         </w:rPr>
+        <w:lastRenderedPageBreak/>
         <w:t xml:space="preserve">A new synthetic point is then generated along the line segment connecting </w:t>
       </w:r>
       <m:oMath>
@@ -2528,16 +2768,7 @@
           <w:color w:val="000000" w:themeColor="text1"/>
           <w:lang w:val="en-US"/>
         </w:rPr>
-        <w:t xml:space="preserve">After correcting for class imbalance, a feature importance analysis was performed to determine the importance of individual features for the prediction of liver disease. Random Forest classifier algorithms were used to rank the features according to their importance. This ranking method is based on the investigation of the influence of changes in individual features on the result of the classification. The findings on feature </w:t>
-      </w:r>
-      <w:r>
-        <w:rPr>
-          <w:rFonts w:ascii="Arial" w:eastAsiaTheme="majorEastAsia" w:hAnsi="Arial" w:cs="Arial"/>
-          <w:color w:val="000000" w:themeColor="text1"/>
-          <w:lang w:val="en-US"/>
-        </w:rPr>
-        <w:lastRenderedPageBreak/>
-        <w:t>importance provide insightful information about the data structure and clarify which variables have the greatest influence on the prognosis of liver diseases. This enables the development of models that not only make precise predictions but can also emphasize the relevant features and neglect less important ones.</w:t>
+        <w:t>After correcting for class imbalance, a feature importance analysis was performed to determine the importance of individual features for the prediction of liver disease. Random Forest classifier algorithms were used to rank the features according to their importance. This ranking method is based on the investigation of the influence of changes in individual features on the result of the classification. The findings on feature importance provide insightful information about the data structure and clarify which variables have the greatest influence on the prognosis of liver diseases. This enables the development of models that not only make precise predictions but can also emphasize the relevant features and neglect less important ones.</w:t>
       </w:r>
     </w:p>
     <w:p>
@@ -2671,7 +2902,15 @@
           <w:rFonts w:ascii="Arial" w:hAnsi="Arial" w:cs="Arial"/>
           <w:lang w:val="en-US"/>
         </w:rPr>
-        <w:t xml:space="preserve"> This model operates on the principle of ensemble learning, combining multiple decision trees to produce a more accurate and stable prediction. It works by creating a ‘forest’ of decision trees, each trained on random subsets of the dataset and features. The final prediction is made based on the majority voting or averaging of predictions from all trees.</w:t>
+        <w:t xml:space="preserve"> This model operates on the principle of ensemble learning, combining multiple decision trees to produce a more accurate and stable prediction. It works by creating a ‘forest’ of decision trees, each trained on random subsets of the dataset and features. The final prediction is </w:t>
+      </w:r>
+      <w:r>
+        <w:rPr>
+          <w:rFonts w:ascii="Arial" w:hAnsi="Arial" w:cs="Arial"/>
+          <w:lang w:val="en-US"/>
+        </w:rPr>
+        <w:lastRenderedPageBreak/>
+        <w:t>made based on the majority voting or averaging of predictions from all trees.</w:t>
       </w:r>
     </w:p>
     <w:p>
@@ -2993,7 +3232,6 @@
           <w:rFonts w:ascii="Arial" w:hAnsi="Arial" w:cs="Arial"/>
           <w:lang w:val="en-US"/>
         </w:rPr>
-        <w:lastRenderedPageBreak/>
         <w:t xml:space="preserve"> where </w:t>
       </w:r>
       <m:oMath>
@@ -3783,15 +4021,7 @@
           <w:rFonts w:ascii="Arial" w:hAnsi="Arial" w:cs="Arial"/>
           <w:lang w:val="en-US"/>
         </w:rPr>
-        <w:t xml:space="preserve"> We incorporated the Extra Trees Classifier due to its efficiency and accuracy in handling large datasets. Its randomized </w:t>
-      </w:r>
-      <w:r>
-        <w:rPr>
-          <w:rFonts w:ascii="Arial" w:hAnsi="Arial" w:cs="Arial"/>
-          <w:lang w:val="en-US"/>
-        </w:rPr>
-        <w:lastRenderedPageBreak/>
-        <w:t>nature allows for a more diverse set of splits, leading to better generalization on unseen data.</w:t>
+        <w:t xml:space="preserve"> We incorporated the Extra Trees Classifier due to its efficiency and accuracy in handling large datasets. Its randomized nature allows for a more diverse set of splits, leading to better generalization on unseen data.</w:t>
       </w:r>
     </w:p>
     <w:p>
@@ -4322,7 +4552,15 @@
           <w:rFonts w:ascii="Arial" w:hAnsi="Arial" w:cs="Arial"/>
           <w:lang w:val="en-US"/>
         </w:rPr>
-        <w:t>, and at each node within the tree, a split is chosen by randomly selecting a feature and then selecting a random split point within the range of that feature. This contrasts with the more deterministic approach of selecting the best split point based on some criterion, such as Gini impurity or information gain in Random Forest.</w:t>
+        <w:t xml:space="preserve">, and at each node within the tree, a split is chosen by randomly selecting a feature and then selecting a random split point within the range of that feature. This contrasts with the more deterministic approach of selecting the best split point based on </w:t>
+      </w:r>
+      <w:r>
+        <w:rPr>
+          <w:rFonts w:ascii="Arial" w:hAnsi="Arial" w:cs="Arial"/>
+          <w:lang w:val="en-US"/>
+        </w:rPr>
+        <w:lastRenderedPageBreak/>
+        <w:t>some criterion, such as Gini impurity or information gain in Random Forest.</w:t>
       </w:r>
     </w:p>
     <w:p>
@@ -4502,7 +4740,6 @@
           <w:bCs/>
           <w:lang w:val="en-US"/>
         </w:rPr>
-        <w:lastRenderedPageBreak/>
         <w:t>Layered Structure and Mathematical Formulation:</w:t>
       </w:r>
     </w:p>
@@ -4945,6 +5182,7 @@
           <w:bCs/>
           <w:lang w:val="en-US"/>
         </w:rPr>
+        <w:lastRenderedPageBreak/>
         <w:t>Combining Predictions:</w:t>
       </w:r>
       <w:r>
@@ -5095,7 +5333,6 @@
           <w:rFonts w:ascii="Arial" w:hAnsi="Arial" w:cs="Arial"/>
           <w:lang w:val="en-US"/>
         </w:rPr>
-        <w:lastRenderedPageBreak/>
         <w:t>In the context of predicting liver disease, the stacking ensemble model's ability to integrate various perspectives and learnings from different models ensures a comprehensive evaluation of the complex patterns present in medical data. This leads to more accurate and reliable predictions, which are crucial in medical decision-making.</w:t>
       </w:r>
     </w:p>
@@ -6315,29 +6552,63 @@
         </w:rPr>
         <w:t>Results</w:t>
       </w:r>
-    </w:p>
-    <w:p>
-      <w:pPr>
-        <w:rPr>
-          <w:lang w:val="en-US"/>
-        </w:rPr>
-      </w:pPr>
-    </w:p>
-    <w:p>
-      <w:pPr>
-        <w:spacing w:line="360" w:lineRule="auto"/>
-        <w:jc w:val="both"/>
-        <w:rPr>
-          <w:rFonts w:ascii="Arial" w:hAnsi="Arial" w:cs="Arial"/>
-          <w:lang w:val="en-US"/>
-        </w:rPr>
-      </w:pPr>
-      <w:r>
-        <w:rPr>
-          <w:rFonts w:ascii="Arial" w:hAnsi="Arial" w:cs="Arial"/>
-          <w:lang w:val="en-US"/>
-        </w:rPr>
-        <w:t xml:space="preserve">The performance of the stacking ensemble model was rigorously evaluated using </w:t>
+      <w:r>
+        <w:rPr>
+          <w:rFonts w:ascii="Arial" w:hAnsi="Arial" w:cs="Arial"/>
+          <w:lang w:val="en-US"/>
+        </w:rPr>
+        <w:t xml:space="preserve"> and Discussion</w:t>
+      </w:r>
+    </w:p>
+    <w:p>
+      <w:pPr>
+        <w:rPr>
+          <w:lang w:val="en-US"/>
+        </w:rPr>
+      </w:pPr>
+    </w:p>
+    <w:p>
+      <w:pPr>
+        <w:spacing w:line="360" w:lineRule="auto"/>
+        <w:jc w:val="both"/>
+        <w:rPr>
+          <w:rFonts w:ascii="Arial" w:hAnsi="Arial" w:cs="Arial"/>
+          <w:lang w:val="en-US"/>
+        </w:rPr>
+      </w:pPr>
+      <w:r>
+        <w:rPr>
+          <w:rFonts w:ascii="Arial" w:hAnsi="Arial" w:cs="Arial"/>
+          <w:lang w:val="en-US"/>
+        </w:rPr>
+        <w:t>In this study, we have employed a multifaceted approach to improve the diagnosis of liver diseases using machine learning techniques. Utilizing the Indian Liver Patient Dataset (ILPD), we have undertaken a comprehensive analysis that begins with rigorous data preprocessing, including encoding categorical features and addressing data duplication. A key aspect of our methodology involved addressing the imbalance in the dataset through Random Over Sampling, ensuring a fair representation of all classes.</w:t>
+      </w:r>
+    </w:p>
+    <w:p>
+      <w:pPr>
+        <w:spacing w:line="360" w:lineRule="auto"/>
+        <w:jc w:val="both"/>
+        <w:rPr>
+          <w:rFonts w:ascii="Arial" w:hAnsi="Arial" w:cs="Arial"/>
+          <w:lang w:val="en-US"/>
+        </w:rPr>
+      </w:pPr>
+    </w:p>
+    <w:p>
+      <w:pPr>
+        <w:spacing w:line="360" w:lineRule="auto"/>
+        <w:jc w:val="both"/>
+        <w:rPr>
+          <w:rFonts w:ascii="Arial" w:hAnsi="Arial" w:cs="Arial"/>
+          <w:lang w:val="en-US"/>
+        </w:rPr>
+      </w:pPr>
+      <w:r>
+        <w:rPr>
+          <w:rFonts w:ascii="Arial" w:hAnsi="Arial" w:cs="Arial"/>
+          <w:lang w:val="en-US"/>
+        </w:rPr>
+        <w:t xml:space="preserve">Our analytical process was characterized by a meticulous feature selection strategy. We focused on identifying the most relevant features, such as Age, Total Bilirubin, and Albumin levels, among others, which are crucial in the diagnosis of liver diseases. The significance of these features was further underscored by employing a </w:t>
       </w:r>
       <w:proofErr w:type="spellStart"/>
       <w:r>
@@ -6345,7 +6616,7 @@
           <w:rFonts w:ascii="Arial" w:hAnsi="Arial" w:cs="Arial"/>
           <w:lang w:val="en-US"/>
         </w:rPr>
-        <w:t>StratifiedKFold</w:t>
+        <w:t>RandomForestClassifier</w:t>
       </w:r>
       <w:proofErr w:type="spellEnd"/>
       <w:r>
@@ -6353,185 +6624,34 @@
           <w:rFonts w:ascii="Arial" w:hAnsi="Arial" w:cs="Arial"/>
           <w:lang w:val="en-US"/>
         </w:rPr>
-        <w:t xml:space="preserve"> cross-validation with 10 splits to ensure the consistency and reliability of the predictive model across the dataset. The model demonstrated robust performance across various metrics, which are critical indicators of its effectiveness in classifying liver disease.</w:t>
-      </w:r>
-    </w:p>
-    <w:p>
-      <w:pPr>
-        <w:spacing w:line="360" w:lineRule="auto"/>
-        <w:jc w:val="both"/>
-        <w:rPr>
-          <w:rFonts w:ascii="Arial" w:hAnsi="Arial" w:cs="Arial"/>
-          <w:lang w:val="en-US"/>
-        </w:rPr>
-      </w:pPr>
-    </w:p>
-    <w:p>
-      <w:pPr>
-        <w:spacing w:line="360" w:lineRule="auto"/>
-        <w:jc w:val="both"/>
-        <w:rPr>
-          <w:rFonts w:ascii="Arial" w:hAnsi="Arial" w:cs="Arial"/>
-          <w:lang w:val="en-US"/>
-        </w:rPr>
-      </w:pPr>
-      <w:r>
-        <w:rPr>
-          <w:rFonts w:ascii="Arial" w:hAnsi="Arial" w:cs="Arial"/>
-          <w:lang w:val="en-US"/>
-        </w:rPr>
-        <w:t>The accuracy score, a measure of the model's overall correctness, yielded an average of 91.04%. This suggests that the stacking model correctly identified liver disease presence or absence in approximately 91% of cases across the validation folds.</w:t>
-      </w:r>
-    </w:p>
-    <w:p>
-      <w:pPr>
-        <w:spacing w:line="360" w:lineRule="auto"/>
-        <w:jc w:val="both"/>
-        <w:rPr>
-          <w:rFonts w:ascii="Arial" w:hAnsi="Arial" w:cs="Arial"/>
-          <w:lang w:val="en-US"/>
-        </w:rPr>
-      </w:pPr>
-    </w:p>
-    <w:p>
-      <w:pPr>
-        <w:spacing w:line="360" w:lineRule="auto"/>
-        <w:jc w:val="both"/>
-        <w:rPr>
-          <w:rFonts w:ascii="Arial" w:hAnsi="Arial" w:cs="Arial"/>
-          <w:lang w:val="en-US"/>
-        </w:rPr>
-      </w:pPr>
-      <w:r>
-        <w:rPr>
-          <w:rFonts w:ascii="Arial" w:hAnsi="Arial" w:cs="Arial"/>
-          <w:lang w:val="en-US"/>
-        </w:rPr>
-        <w:t>Precision, which quantifies the model's exactness, was on average 89.32%. This high precision rate indicates that when the model predicted liver disease, it was correct approximately 89% of the time.</w:t>
-      </w:r>
-    </w:p>
-    <w:p>
-      <w:pPr>
-        <w:spacing w:line="360" w:lineRule="auto"/>
-        <w:jc w:val="both"/>
-        <w:rPr>
-          <w:rFonts w:ascii="Arial" w:hAnsi="Arial" w:cs="Arial"/>
-          <w:lang w:val="en-US"/>
-        </w:rPr>
-      </w:pPr>
-    </w:p>
-    <w:p>
-      <w:pPr>
-        <w:spacing w:line="360" w:lineRule="auto"/>
-        <w:jc w:val="both"/>
-        <w:rPr>
-          <w:rFonts w:ascii="Arial" w:hAnsi="Arial" w:cs="Arial"/>
-          <w:lang w:val="en-US"/>
-        </w:rPr>
-      </w:pPr>
-      <w:r>
-        <w:rPr>
-          <w:rFonts w:ascii="Arial" w:hAnsi="Arial" w:cs="Arial"/>
-          <w:lang w:val="en-US"/>
-        </w:rPr>
-        <w:t>Recall, also known as sensitivity, measures the model's ability to identify all relevant cases of liver disease. The model achieved an average recall of 93.46%, suggesting it was able to identify 93% of liver disease cases within the dataset.</w:t>
-      </w:r>
-    </w:p>
-    <w:p>
-      <w:pPr>
-        <w:spacing w:line="360" w:lineRule="auto"/>
-        <w:jc w:val="both"/>
-        <w:rPr>
-          <w:rFonts w:ascii="Arial" w:hAnsi="Arial" w:cs="Arial"/>
-          <w:lang w:val="en-US"/>
-        </w:rPr>
-      </w:pPr>
-    </w:p>
-    <w:p>
-      <w:pPr>
-        <w:spacing w:line="360" w:lineRule="auto"/>
-        <w:jc w:val="both"/>
-        <w:rPr>
-          <w:rFonts w:ascii="Arial" w:hAnsi="Arial" w:cs="Arial"/>
-          <w:lang w:val="en-US"/>
-        </w:rPr>
-      </w:pPr>
-      <w:r>
-        <w:rPr>
-          <w:rFonts w:ascii="Arial" w:hAnsi="Arial" w:cs="Arial"/>
-          <w:lang w:val="en-US"/>
-        </w:rPr>
-        <w:t>The F1 score, which balances precision and recall in a single metric, was 91.29% on average. This high F1 score indicates that the model has a harmonious balance of precision and recall.</w:t>
-      </w:r>
-    </w:p>
-    <w:p>
-      <w:pPr>
-        <w:spacing w:line="360" w:lineRule="auto"/>
-        <w:jc w:val="both"/>
-        <w:rPr>
-          <w:rFonts w:ascii="Arial" w:hAnsi="Arial" w:cs="Arial"/>
-          <w:lang w:val="en-US"/>
-        </w:rPr>
-      </w:pPr>
-    </w:p>
-    <w:p>
-      <w:pPr>
-        <w:spacing w:line="360" w:lineRule="auto"/>
-        <w:jc w:val="both"/>
-        <w:rPr>
-          <w:rFonts w:ascii="Arial" w:hAnsi="Arial" w:cs="Arial"/>
-          <w:lang w:val="en-US"/>
-        </w:rPr>
-      </w:pPr>
-      <w:r>
-        <w:rPr>
-          <w:rFonts w:ascii="Arial" w:hAnsi="Arial" w:cs="Arial"/>
-          <w:lang w:val="en-US"/>
-        </w:rPr>
-        <w:t xml:space="preserve">The ROC-AUC score, which assesses the model's ability to discriminate between classes, was equivalent to the accuracy at 91.04%. An ROC-AUC score </w:t>
-      </w:r>
-      <w:proofErr w:type="gramStart"/>
-      <w:r>
-        <w:rPr>
-          <w:rFonts w:ascii="Arial" w:hAnsi="Arial" w:cs="Arial"/>
-          <w:lang w:val="en-US"/>
-        </w:rPr>
-        <w:t>close</w:t>
-      </w:r>
-      <w:proofErr w:type="gramEnd"/>
-      <w:r>
-        <w:rPr>
-          <w:rFonts w:ascii="Arial" w:hAnsi="Arial" w:cs="Arial"/>
-          <w:lang w:val="en-US"/>
-        </w:rPr>
-        <w:t xml:space="preserve"> to 1 indicates a high level of model discrimination capability.</w:t>
-      </w:r>
-    </w:p>
-    <w:p>
-      <w:pPr>
-        <w:spacing w:line="360" w:lineRule="auto"/>
-        <w:jc w:val="both"/>
-        <w:rPr>
-          <w:rFonts w:ascii="Arial" w:hAnsi="Arial" w:cs="Arial"/>
-          <w:lang w:val="en-US"/>
-        </w:rPr>
-      </w:pPr>
-    </w:p>
-    <w:p>
-      <w:pPr>
-        <w:spacing w:line="360" w:lineRule="auto"/>
-        <w:jc w:val="both"/>
-        <w:rPr>
-          <w:rFonts w:ascii="Arial" w:hAnsi="Arial" w:cs="Arial"/>
-          <w:lang w:val="en-US"/>
-        </w:rPr>
-      </w:pPr>
-      <w:r>
-        <w:rPr>
-          <w:rFonts w:ascii="Arial" w:hAnsi="Arial" w:cs="Arial"/>
-          <w:lang w:val="en-US"/>
-        </w:rPr>
-        <w:t xml:space="preserve">These metrics collectively suggest that the stacking ensemble model, composed of </w:t>
+        <w:t xml:space="preserve"> to assess their importance in predicting liver diseases.</w:t>
+      </w:r>
+    </w:p>
+    <w:p>
+      <w:pPr>
+        <w:spacing w:line="360" w:lineRule="auto"/>
+        <w:jc w:val="both"/>
+        <w:rPr>
+          <w:rFonts w:ascii="Arial" w:hAnsi="Arial" w:cs="Arial"/>
+          <w:lang w:val="en-US"/>
+        </w:rPr>
+      </w:pPr>
+    </w:p>
+    <w:p>
+      <w:pPr>
+        <w:spacing w:line="360" w:lineRule="auto"/>
+        <w:jc w:val="both"/>
+        <w:rPr>
+          <w:rFonts w:ascii="Arial" w:hAnsi="Arial" w:cs="Arial"/>
+          <w:lang w:val="en-US"/>
+        </w:rPr>
+      </w:pPr>
+      <w:r>
+        <w:rPr>
+          <w:rFonts w:ascii="Arial" w:hAnsi="Arial" w:cs="Arial"/>
+          <w:lang w:val="en-US"/>
+        </w:rPr>
+        <w:t xml:space="preserve">The cornerstone of our model evaluation was the application of a Stacking Classifier, integrating robust algorithms like </w:t>
       </w:r>
       <w:proofErr w:type="spellStart"/>
       <w:r>
@@ -6539,6 +6659,1143 @@
           <w:rFonts w:ascii="Arial" w:hAnsi="Arial" w:cs="Arial"/>
           <w:lang w:val="en-US"/>
         </w:rPr>
+        <w:t>RandomForest</w:t>
+      </w:r>
+      <w:proofErr w:type="spellEnd"/>
+      <w:r>
+        <w:rPr>
+          <w:rFonts w:ascii="Arial" w:hAnsi="Arial" w:cs="Arial"/>
+          <w:lang w:val="en-US"/>
+        </w:rPr>
+        <w:t xml:space="preserve">, </w:t>
+      </w:r>
+      <w:proofErr w:type="spellStart"/>
+      <w:r>
+        <w:rPr>
+          <w:rFonts w:ascii="Arial" w:hAnsi="Arial" w:cs="Arial"/>
+          <w:lang w:val="en-US"/>
+        </w:rPr>
+        <w:t>GradientBoosting</w:t>
+      </w:r>
+      <w:proofErr w:type="spellEnd"/>
+      <w:r>
+        <w:rPr>
+          <w:rFonts w:ascii="Arial" w:hAnsi="Arial" w:cs="Arial"/>
+          <w:lang w:val="en-US"/>
+        </w:rPr>
+        <w:t xml:space="preserve">, and </w:t>
+      </w:r>
+      <w:proofErr w:type="spellStart"/>
+      <w:r>
+        <w:rPr>
+          <w:rFonts w:ascii="Arial" w:hAnsi="Arial" w:cs="Arial"/>
+          <w:lang w:val="en-US"/>
+        </w:rPr>
+        <w:t>ExtraTrees</w:t>
+      </w:r>
+      <w:proofErr w:type="spellEnd"/>
+      <w:r>
+        <w:rPr>
+          <w:rFonts w:ascii="Arial" w:hAnsi="Arial" w:cs="Arial"/>
+          <w:lang w:val="en-US"/>
+        </w:rPr>
+        <w:t>, with Logistic Regression as the meta-model. This approach, benchmarked with Stratified 10-fold cross-validation, ensured a comprehensive evaluation of the model's performance across different segments of the data. It allowed us to not only assess the model's accuracy but also its precision, recall, F1 score, and ROC-AUC score, thereby providing a holistic view of its efficacy.</w:t>
+      </w:r>
+    </w:p>
+    <w:p>
+      <w:pPr>
+        <w:spacing w:line="360" w:lineRule="auto"/>
+        <w:jc w:val="both"/>
+        <w:rPr>
+          <w:rFonts w:ascii="Arial" w:hAnsi="Arial" w:cs="Arial"/>
+          <w:lang w:val="en-US"/>
+        </w:rPr>
+      </w:pPr>
+    </w:p>
+    <w:p>
+      <w:pPr>
+        <w:spacing w:line="360" w:lineRule="auto"/>
+        <w:jc w:val="both"/>
+        <w:rPr>
+          <w:rFonts w:ascii="Arial" w:hAnsi="Arial" w:cs="Arial"/>
+          <w:lang w:val="en-US"/>
+        </w:rPr>
+      </w:pPr>
+      <w:r>
+        <w:rPr>
+          <w:rFonts w:ascii="Arial" w:hAnsi="Arial" w:cs="Arial"/>
+          <w:lang w:val="en-US"/>
+        </w:rPr>
+        <w:t>The results of our analysis are promising, showing high accuracy and precision, which are critical in the medical field, especially for a condition as complex and significant as liver disease. The following sections will delve into these results in detail, discussing their implications and how they compare with existing methodologies in the realm of liver disease diagnostics. Our objective is to highlight the potential of machine learning in revolutionizing the early detection and accurate diagnosis of liver diseases, thereby contributing to better patient outcomes.</w:t>
+      </w:r>
+    </w:p>
+    <w:p>
+      <w:pPr>
+        <w:spacing w:line="360" w:lineRule="auto"/>
+        <w:jc w:val="both"/>
+        <w:rPr>
+          <w:rFonts w:ascii="Arial" w:hAnsi="Arial" w:cs="Arial"/>
+          <w:lang w:val="en-US"/>
+        </w:rPr>
+      </w:pPr>
+    </w:p>
+    <w:p>
+      <w:pPr>
+        <w:spacing w:line="360" w:lineRule="auto"/>
+        <w:jc w:val="both"/>
+        <w:rPr>
+          <w:rFonts w:ascii="Arial" w:hAnsi="Arial" w:cs="Arial"/>
+          <w:lang w:val="en-US"/>
+        </w:rPr>
+      </w:pPr>
+    </w:p>
+    <w:p>
+      <w:pPr>
+        <w:pStyle w:val="berschrift2"/>
+        <w:rPr>
+          <w:rFonts w:ascii="Arial" w:hAnsi="Arial" w:cs="Arial"/>
+          <w:lang w:val="en-US"/>
+        </w:rPr>
+      </w:pPr>
+      <w:r>
+        <w:rPr>
+          <w:rFonts w:ascii="Arial" w:hAnsi="Arial" w:cs="Arial"/>
+          <w:lang w:val="en-US"/>
+        </w:rPr>
+        <w:lastRenderedPageBreak/>
+        <w:t>4.1 Performance Results</w:t>
+      </w:r>
+    </w:p>
+    <w:p>
+      <w:pPr>
+        <w:spacing w:line="360" w:lineRule="auto"/>
+        <w:jc w:val="both"/>
+        <w:rPr>
+          <w:rFonts w:ascii="Arial" w:hAnsi="Arial" w:cs="Arial"/>
+          <w:lang w:val="en-US"/>
+        </w:rPr>
+      </w:pPr>
+    </w:p>
+    <w:p>
+      <w:pPr>
+        <w:pStyle w:val="Beschriftung"/>
+        <w:keepNext/>
+        <w:rPr>
+          <w:lang w:val="en-US"/>
+        </w:rPr>
+      </w:pPr>
+      <w:r>
+        <w:rPr>
+          <w:lang w:val="en-US"/>
+        </w:rPr>
+        <w:t xml:space="preserve">Table </w:t>
+      </w:r>
+      <w:r>
+        <w:fldChar w:fldCharType="begin"/>
+      </w:r>
+      <w:r>
+        <w:rPr>
+          <w:lang w:val="en-US"/>
+        </w:rPr>
+        <w:instrText xml:space="preserve"> SEQ Table \* ARABIC </w:instrText>
+      </w:r>
+      <w:r>
+        <w:fldChar w:fldCharType="separate"/>
+      </w:r>
+      <w:r>
+        <w:rPr>
+          <w:noProof/>
+          <w:lang w:val="en-US"/>
+        </w:rPr>
+        <w:t>1</w:t>
+      </w:r>
+      <w:r>
+        <w:fldChar w:fldCharType="end"/>
+      </w:r>
+      <w:r>
+        <w:rPr>
+          <w:lang w:val="en-US"/>
+        </w:rPr>
+        <w:t xml:space="preserve"> Comparative Performance Analysis of Machine Learning Classifiers for Liver Disease Diagnosis on ILPD</w:t>
+      </w:r>
+    </w:p>
+    <w:tbl>
+      <w:tblPr>
+        <w:tblStyle w:val="Tabellenraster"/>
+        <w:tblW w:w="9763" w:type="dxa"/>
+        <w:tblLook w:val="04A0" w:firstRow="1" w:lastRow="0" w:firstColumn="1" w:lastColumn="0" w:noHBand="0" w:noVBand="1"/>
+      </w:tblPr>
+      <w:tblGrid>
+        <w:gridCol w:w="3281"/>
+        <w:gridCol w:w="1369"/>
+        <w:gridCol w:w="1369"/>
+        <w:gridCol w:w="1106"/>
+        <w:gridCol w:w="1319"/>
+        <w:gridCol w:w="1319"/>
+      </w:tblGrid>
+      <w:tr>
+        <w:trPr>
+          <w:trHeight w:val="510"/>
+        </w:trPr>
+        <w:tc>
+          <w:tcPr>
+            <w:tcW w:w="3281" w:type="dxa"/>
+            <w:noWrap/>
+            <w:hideMark/>
+          </w:tcPr>
+          <w:p>
+            <w:pPr>
+              <w:spacing w:line="360" w:lineRule="auto"/>
+              <w:jc w:val="both"/>
+              <w:rPr>
+                <w:rFonts w:ascii="Arial" w:hAnsi="Arial" w:cs="Arial"/>
+                <w:b/>
+                <w:bCs/>
+              </w:rPr>
+            </w:pPr>
+            <w:proofErr w:type="spellStart"/>
+            <w:r>
+              <w:rPr>
+                <w:rFonts w:ascii="Arial" w:hAnsi="Arial" w:cs="Arial"/>
+                <w:b/>
+                <w:bCs/>
+              </w:rPr>
+              <w:t>Classifier</w:t>
+            </w:r>
+            <w:proofErr w:type="spellEnd"/>
+            <w:r>
+              <w:rPr>
+                <w:rFonts w:ascii="Arial" w:hAnsi="Arial" w:cs="Arial"/>
+                <w:b/>
+                <w:bCs/>
+              </w:rPr>
+              <w:t xml:space="preserve"> Name</w:t>
+            </w:r>
+          </w:p>
+        </w:tc>
+        <w:tc>
+          <w:tcPr>
+            <w:tcW w:w="1369" w:type="dxa"/>
+            <w:noWrap/>
+            <w:hideMark/>
+          </w:tcPr>
+          <w:p>
+            <w:pPr>
+              <w:spacing w:line="360" w:lineRule="auto"/>
+              <w:jc w:val="both"/>
+              <w:rPr>
+                <w:rFonts w:ascii="Arial" w:hAnsi="Arial" w:cs="Arial"/>
+                <w:b/>
+                <w:bCs/>
+              </w:rPr>
+            </w:pPr>
+            <w:proofErr w:type="spellStart"/>
+            <w:r>
+              <w:rPr>
+                <w:rFonts w:ascii="Arial" w:hAnsi="Arial" w:cs="Arial"/>
+                <w:b/>
+                <w:bCs/>
+              </w:rPr>
+              <w:t>Accuracy</w:t>
+            </w:r>
+            <w:proofErr w:type="spellEnd"/>
+            <w:r>
+              <w:rPr>
+                <w:rFonts w:ascii="Arial" w:hAnsi="Arial" w:cs="Arial"/>
+                <w:b/>
+                <w:bCs/>
+              </w:rPr>
+              <w:t xml:space="preserve"> (%)</w:t>
+            </w:r>
+          </w:p>
+        </w:tc>
+        <w:tc>
+          <w:tcPr>
+            <w:tcW w:w="1369" w:type="dxa"/>
+            <w:noWrap/>
+            <w:hideMark/>
+          </w:tcPr>
+          <w:p>
+            <w:pPr>
+              <w:spacing w:line="360" w:lineRule="auto"/>
+              <w:jc w:val="both"/>
+              <w:rPr>
+                <w:rFonts w:ascii="Arial" w:hAnsi="Arial" w:cs="Arial"/>
+                <w:b/>
+                <w:bCs/>
+              </w:rPr>
+            </w:pPr>
+            <w:r>
+              <w:rPr>
+                <w:rFonts w:ascii="Arial" w:hAnsi="Arial" w:cs="Arial"/>
+                <w:b/>
+                <w:bCs/>
+              </w:rPr>
+              <w:t>Precision (%)</w:t>
+            </w:r>
+          </w:p>
+        </w:tc>
+        <w:tc>
+          <w:tcPr>
+            <w:tcW w:w="1106" w:type="dxa"/>
+            <w:noWrap/>
+            <w:hideMark/>
+          </w:tcPr>
+          <w:p>
+            <w:pPr>
+              <w:spacing w:line="360" w:lineRule="auto"/>
+              <w:jc w:val="both"/>
+              <w:rPr>
+                <w:rFonts w:ascii="Arial" w:hAnsi="Arial" w:cs="Arial"/>
+                <w:b/>
+                <w:bCs/>
+              </w:rPr>
+            </w:pPr>
+            <w:r>
+              <w:rPr>
+                <w:rFonts w:ascii="Arial" w:hAnsi="Arial" w:cs="Arial"/>
+                <w:b/>
+                <w:bCs/>
+              </w:rPr>
+              <w:t>Recall (%)</w:t>
+            </w:r>
+          </w:p>
+        </w:tc>
+        <w:tc>
+          <w:tcPr>
+            <w:tcW w:w="1319" w:type="dxa"/>
+            <w:noWrap/>
+            <w:hideMark/>
+          </w:tcPr>
+          <w:p>
+            <w:pPr>
+              <w:spacing w:line="360" w:lineRule="auto"/>
+              <w:jc w:val="both"/>
+              <w:rPr>
+                <w:rFonts w:ascii="Arial" w:hAnsi="Arial" w:cs="Arial"/>
+                <w:b/>
+                <w:bCs/>
+              </w:rPr>
+            </w:pPr>
+            <w:r>
+              <w:rPr>
+                <w:rFonts w:ascii="Arial" w:hAnsi="Arial" w:cs="Arial"/>
+                <w:b/>
+                <w:bCs/>
+              </w:rPr>
+              <w:t>F-1 Score (%)</w:t>
+            </w:r>
+          </w:p>
+        </w:tc>
+        <w:tc>
+          <w:tcPr>
+            <w:tcW w:w="1319" w:type="dxa"/>
+            <w:noWrap/>
+            <w:hideMark/>
+          </w:tcPr>
+          <w:p>
+            <w:pPr>
+              <w:spacing w:line="360" w:lineRule="auto"/>
+              <w:jc w:val="both"/>
+              <w:rPr>
+                <w:rFonts w:ascii="Arial" w:hAnsi="Arial" w:cs="Arial"/>
+                <w:b/>
+                <w:bCs/>
+              </w:rPr>
+            </w:pPr>
+            <w:r>
+              <w:rPr>
+                <w:rFonts w:ascii="Arial" w:hAnsi="Arial" w:cs="Arial"/>
+                <w:b/>
+                <w:bCs/>
+              </w:rPr>
+              <w:t>ROC-AUC (%)</w:t>
+            </w:r>
+          </w:p>
+        </w:tc>
+      </w:tr>
+      <w:tr>
+        <w:trPr>
+          <w:trHeight w:val="510"/>
+        </w:trPr>
+        <w:tc>
+          <w:tcPr>
+            <w:tcW w:w="3281" w:type="dxa"/>
+            <w:noWrap/>
+            <w:hideMark/>
+          </w:tcPr>
+          <w:p>
+            <w:pPr>
+              <w:spacing w:line="360" w:lineRule="auto"/>
+              <w:jc w:val="both"/>
+              <w:rPr>
+                <w:rFonts w:ascii="Arial" w:hAnsi="Arial" w:cs="Arial"/>
+              </w:rPr>
+            </w:pPr>
+            <w:proofErr w:type="spellStart"/>
+            <w:r>
+              <w:rPr>
+                <w:rFonts w:ascii="Arial" w:hAnsi="Arial" w:cs="Arial"/>
+              </w:rPr>
+              <w:t>RandomForestClassifier</w:t>
+            </w:r>
+            <w:proofErr w:type="spellEnd"/>
+          </w:p>
+        </w:tc>
+        <w:tc>
+          <w:tcPr>
+            <w:tcW w:w="1369" w:type="dxa"/>
+            <w:noWrap/>
+            <w:hideMark/>
+          </w:tcPr>
+          <w:p>
+            <w:pPr>
+              <w:spacing w:line="360" w:lineRule="auto"/>
+              <w:jc w:val="both"/>
+              <w:rPr>
+                <w:rFonts w:ascii="Arial" w:hAnsi="Arial" w:cs="Arial"/>
+              </w:rPr>
+            </w:pPr>
+            <w:r>
+              <w:rPr>
+                <w:rFonts w:ascii="Arial" w:hAnsi="Arial" w:cs="Arial"/>
+              </w:rPr>
+              <w:t>82.83</w:t>
+            </w:r>
+          </w:p>
+        </w:tc>
+        <w:tc>
+          <w:tcPr>
+            <w:tcW w:w="1369" w:type="dxa"/>
+            <w:noWrap/>
+            <w:hideMark/>
+          </w:tcPr>
+          <w:p>
+            <w:pPr>
+              <w:spacing w:line="360" w:lineRule="auto"/>
+              <w:jc w:val="both"/>
+              <w:rPr>
+                <w:rFonts w:ascii="Arial" w:hAnsi="Arial" w:cs="Arial"/>
+              </w:rPr>
+            </w:pPr>
+            <w:r>
+              <w:rPr>
+                <w:rFonts w:ascii="Arial" w:hAnsi="Arial" w:cs="Arial"/>
+              </w:rPr>
+              <w:t>91.46</w:t>
+            </w:r>
+          </w:p>
+        </w:tc>
+        <w:tc>
+          <w:tcPr>
+            <w:tcW w:w="1106" w:type="dxa"/>
+            <w:noWrap/>
+            <w:hideMark/>
+          </w:tcPr>
+          <w:p>
+            <w:pPr>
+              <w:spacing w:line="360" w:lineRule="auto"/>
+              <w:jc w:val="both"/>
+              <w:rPr>
+                <w:rFonts w:ascii="Arial" w:hAnsi="Arial" w:cs="Arial"/>
+              </w:rPr>
+            </w:pPr>
+            <w:r>
+              <w:rPr>
+                <w:rFonts w:ascii="Arial" w:hAnsi="Arial" w:cs="Arial"/>
+              </w:rPr>
+              <w:t>73.53</w:t>
+            </w:r>
+          </w:p>
+        </w:tc>
+        <w:tc>
+          <w:tcPr>
+            <w:tcW w:w="1319" w:type="dxa"/>
+            <w:noWrap/>
+            <w:hideMark/>
+          </w:tcPr>
+          <w:p>
+            <w:pPr>
+              <w:spacing w:line="360" w:lineRule="auto"/>
+              <w:jc w:val="both"/>
+              <w:rPr>
+                <w:rFonts w:ascii="Arial" w:hAnsi="Arial" w:cs="Arial"/>
+              </w:rPr>
+            </w:pPr>
+            <w:r>
+              <w:rPr>
+                <w:rFonts w:ascii="Arial" w:hAnsi="Arial" w:cs="Arial"/>
+              </w:rPr>
+              <w:t>81.52</w:t>
+            </w:r>
+          </w:p>
+        </w:tc>
+        <w:tc>
+          <w:tcPr>
+            <w:tcW w:w="1319" w:type="dxa"/>
+            <w:noWrap/>
+            <w:hideMark/>
+          </w:tcPr>
+          <w:p>
+            <w:pPr>
+              <w:spacing w:line="360" w:lineRule="auto"/>
+              <w:jc w:val="both"/>
+              <w:rPr>
+                <w:rFonts w:ascii="Arial" w:hAnsi="Arial" w:cs="Arial"/>
+              </w:rPr>
+            </w:pPr>
+            <w:r>
+              <w:rPr>
+                <w:rFonts w:ascii="Arial" w:hAnsi="Arial" w:cs="Arial"/>
+              </w:rPr>
+              <w:t>83.12</w:t>
+            </w:r>
+          </w:p>
+        </w:tc>
+      </w:tr>
+      <w:tr>
+        <w:trPr>
+          <w:trHeight w:val="510"/>
+        </w:trPr>
+        <w:tc>
+          <w:tcPr>
+            <w:tcW w:w="3281" w:type="dxa"/>
+            <w:noWrap/>
+            <w:hideMark/>
+          </w:tcPr>
+          <w:p>
+            <w:pPr>
+              <w:spacing w:line="360" w:lineRule="auto"/>
+              <w:jc w:val="both"/>
+              <w:rPr>
+                <w:rFonts w:ascii="Arial" w:hAnsi="Arial" w:cs="Arial"/>
+              </w:rPr>
+            </w:pPr>
+            <w:proofErr w:type="spellStart"/>
+            <w:r>
+              <w:rPr>
+                <w:rFonts w:ascii="Arial" w:hAnsi="Arial" w:cs="Arial"/>
+              </w:rPr>
+              <w:t>GradientBoostingClassifier</w:t>
+            </w:r>
+            <w:proofErr w:type="spellEnd"/>
+          </w:p>
+        </w:tc>
+        <w:tc>
+          <w:tcPr>
+            <w:tcW w:w="1369" w:type="dxa"/>
+            <w:noWrap/>
+            <w:hideMark/>
+          </w:tcPr>
+          <w:p>
+            <w:pPr>
+              <w:spacing w:line="360" w:lineRule="auto"/>
+              <w:jc w:val="both"/>
+              <w:rPr>
+                <w:rFonts w:ascii="Arial" w:hAnsi="Arial" w:cs="Arial"/>
+              </w:rPr>
+            </w:pPr>
+            <w:r>
+              <w:rPr>
+                <w:rFonts w:ascii="Arial" w:hAnsi="Arial" w:cs="Arial"/>
+              </w:rPr>
+              <w:t>78.79</w:t>
+            </w:r>
+          </w:p>
+        </w:tc>
+        <w:tc>
+          <w:tcPr>
+            <w:tcW w:w="1369" w:type="dxa"/>
+            <w:noWrap/>
+            <w:hideMark/>
+          </w:tcPr>
+          <w:p>
+            <w:pPr>
+              <w:spacing w:line="360" w:lineRule="auto"/>
+              <w:jc w:val="both"/>
+              <w:rPr>
+                <w:rFonts w:ascii="Arial" w:hAnsi="Arial" w:cs="Arial"/>
+              </w:rPr>
+            </w:pPr>
+            <w:r>
+              <w:rPr>
+                <w:rFonts w:ascii="Arial" w:hAnsi="Arial" w:cs="Arial"/>
+              </w:rPr>
+              <w:t>86.59</w:t>
+            </w:r>
+          </w:p>
+        </w:tc>
+        <w:tc>
+          <w:tcPr>
+            <w:tcW w:w="1106" w:type="dxa"/>
+            <w:noWrap/>
+            <w:hideMark/>
+          </w:tcPr>
+          <w:p>
+            <w:pPr>
+              <w:spacing w:line="360" w:lineRule="auto"/>
+              <w:jc w:val="both"/>
+              <w:rPr>
+                <w:rFonts w:ascii="Arial" w:hAnsi="Arial" w:cs="Arial"/>
+              </w:rPr>
+            </w:pPr>
+            <w:r>
+              <w:rPr>
+                <w:rFonts w:ascii="Arial" w:hAnsi="Arial" w:cs="Arial"/>
+              </w:rPr>
+              <w:t>69.61</w:t>
+            </w:r>
+          </w:p>
+        </w:tc>
+        <w:tc>
+          <w:tcPr>
+            <w:tcW w:w="1319" w:type="dxa"/>
+            <w:noWrap/>
+            <w:hideMark/>
+          </w:tcPr>
+          <w:p>
+            <w:pPr>
+              <w:spacing w:line="360" w:lineRule="auto"/>
+              <w:jc w:val="both"/>
+              <w:rPr>
+                <w:rFonts w:ascii="Arial" w:hAnsi="Arial" w:cs="Arial"/>
+              </w:rPr>
+            </w:pPr>
+            <w:r>
+              <w:rPr>
+                <w:rFonts w:ascii="Arial" w:hAnsi="Arial" w:cs="Arial"/>
+              </w:rPr>
+              <w:t>77.17</w:t>
+            </w:r>
+          </w:p>
+        </w:tc>
+        <w:tc>
+          <w:tcPr>
+            <w:tcW w:w="1319" w:type="dxa"/>
+            <w:noWrap/>
+            <w:hideMark/>
+          </w:tcPr>
+          <w:p>
+            <w:pPr>
+              <w:spacing w:line="360" w:lineRule="auto"/>
+              <w:jc w:val="both"/>
+              <w:rPr>
+                <w:rFonts w:ascii="Arial" w:hAnsi="Arial" w:cs="Arial"/>
+              </w:rPr>
+            </w:pPr>
+            <w:r>
+              <w:rPr>
+                <w:rFonts w:ascii="Arial" w:hAnsi="Arial" w:cs="Arial"/>
+              </w:rPr>
+              <w:t>79.07</w:t>
+            </w:r>
+          </w:p>
+        </w:tc>
+      </w:tr>
+      <w:tr>
+        <w:trPr>
+          <w:trHeight w:val="510"/>
+        </w:trPr>
+        <w:tc>
+          <w:tcPr>
+            <w:tcW w:w="3281" w:type="dxa"/>
+            <w:noWrap/>
+            <w:hideMark/>
+          </w:tcPr>
+          <w:p>
+            <w:pPr>
+              <w:spacing w:line="360" w:lineRule="auto"/>
+              <w:jc w:val="both"/>
+              <w:rPr>
+                <w:rFonts w:ascii="Arial" w:hAnsi="Arial" w:cs="Arial"/>
+              </w:rPr>
+            </w:pPr>
+            <w:proofErr w:type="spellStart"/>
+            <w:r>
+              <w:rPr>
+                <w:rFonts w:ascii="Arial" w:hAnsi="Arial" w:cs="Arial"/>
+              </w:rPr>
+              <w:t>ExtraTreesClassifier</w:t>
+            </w:r>
+            <w:proofErr w:type="spellEnd"/>
+          </w:p>
+        </w:tc>
+        <w:tc>
+          <w:tcPr>
+            <w:tcW w:w="1369" w:type="dxa"/>
+            <w:noWrap/>
+            <w:hideMark/>
+          </w:tcPr>
+          <w:p>
+            <w:pPr>
+              <w:spacing w:line="360" w:lineRule="auto"/>
+              <w:jc w:val="both"/>
+              <w:rPr>
+                <w:rFonts w:ascii="Arial" w:hAnsi="Arial" w:cs="Arial"/>
+              </w:rPr>
+            </w:pPr>
+            <w:r>
+              <w:rPr>
+                <w:rFonts w:ascii="Arial" w:hAnsi="Arial" w:cs="Arial"/>
+              </w:rPr>
+              <w:t>85.35</w:t>
+            </w:r>
+          </w:p>
+        </w:tc>
+        <w:tc>
+          <w:tcPr>
+            <w:tcW w:w="1369" w:type="dxa"/>
+            <w:noWrap/>
+            <w:hideMark/>
+          </w:tcPr>
+          <w:p>
+            <w:pPr>
+              <w:spacing w:line="360" w:lineRule="auto"/>
+              <w:jc w:val="both"/>
+              <w:rPr>
+                <w:rFonts w:ascii="Arial" w:hAnsi="Arial" w:cs="Arial"/>
+              </w:rPr>
+            </w:pPr>
+            <w:r>
+              <w:rPr>
+                <w:rFonts w:ascii="Arial" w:hAnsi="Arial" w:cs="Arial"/>
+              </w:rPr>
+              <w:t>91.01</w:t>
+            </w:r>
+          </w:p>
+        </w:tc>
+        <w:tc>
+          <w:tcPr>
+            <w:tcW w:w="1106" w:type="dxa"/>
+            <w:noWrap/>
+            <w:hideMark/>
+          </w:tcPr>
+          <w:p>
+            <w:pPr>
+              <w:spacing w:line="360" w:lineRule="auto"/>
+              <w:jc w:val="both"/>
+              <w:rPr>
+                <w:rFonts w:ascii="Arial" w:hAnsi="Arial" w:cs="Arial"/>
+              </w:rPr>
+            </w:pPr>
+            <w:r>
+              <w:rPr>
+                <w:rFonts w:ascii="Arial" w:hAnsi="Arial" w:cs="Arial"/>
+              </w:rPr>
+              <w:t>79.41</w:t>
+            </w:r>
+          </w:p>
+        </w:tc>
+        <w:tc>
+          <w:tcPr>
+            <w:tcW w:w="1319" w:type="dxa"/>
+            <w:noWrap/>
+            <w:hideMark/>
+          </w:tcPr>
+          <w:p>
+            <w:pPr>
+              <w:spacing w:line="360" w:lineRule="auto"/>
+              <w:jc w:val="both"/>
+              <w:rPr>
+                <w:rFonts w:ascii="Arial" w:hAnsi="Arial" w:cs="Arial"/>
+              </w:rPr>
+            </w:pPr>
+            <w:r>
+              <w:rPr>
+                <w:rFonts w:ascii="Arial" w:hAnsi="Arial" w:cs="Arial"/>
+              </w:rPr>
+              <w:t>84.82</w:t>
+            </w:r>
+          </w:p>
+        </w:tc>
+        <w:tc>
+          <w:tcPr>
+            <w:tcW w:w="1319" w:type="dxa"/>
+            <w:noWrap/>
+            <w:hideMark/>
+          </w:tcPr>
+          <w:p>
+            <w:pPr>
+              <w:spacing w:line="360" w:lineRule="auto"/>
+              <w:jc w:val="both"/>
+              <w:rPr>
+                <w:rFonts w:ascii="Arial" w:hAnsi="Arial" w:cs="Arial"/>
+              </w:rPr>
+            </w:pPr>
+            <w:r>
+              <w:rPr>
+                <w:rFonts w:ascii="Arial" w:hAnsi="Arial" w:cs="Arial"/>
+              </w:rPr>
+              <w:t>85.54</w:t>
+            </w:r>
+          </w:p>
+        </w:tc>
+      </w:tr>
+      <w:tr>
+        <w:trPr>
+          <w:trHeight w:val="510"/>
+        </w:trPr>
+        <w:tc>
+          <w:tcPr>
+            <w:tcW w:w="3281" w:type="dxa"/>
+            <w:noWrap/>
+            <w:hideMark/>
+          </w:tcPr>
+          <w:p>
+            <w:pPr>
+              <w:spacing w:line="360" w:lineRule="auto"/>
+              <w:jc w:val="both"/>
+              <w:rPr>
+                <w:rFonts w:ascii="Arial" w:hAnsi="Arial" w:cs="Arial"/>
+              </w:rPr>
+            </w:pPr>
+            <w:proofErr w:type="spellStart"/>
+            <w:r>
+              <w:rPr>
+                <w:rFonts w:ascii="Arial" w:hAnsi="Arial" w:cs="Arial"/>
+              </w:rPr>
+              <w:t>StackingClassifier</w:t>
+            </w:r>
+            <w:proofErr w:type="spellEnd"/>
+          </w:p>
+        </w:tc>
+        <w:tc>
+          <w:tcPr>
+            <w:tcW w:w="1369" w:type="dxa"/>
+            <w:noWrap/>
+            <w:hideMark/>
+          </w:tcPr>
+          <w:p>
+            <w:pPr>
+              <w:spacing w:line="360" w:lineRule="auto"/>
+              <w:jc w:val="both"/>
+              <w:rPr>
+                <w:rFonts w:ascii="Arial" w:hAnsi="Arial" w:cs="Arial"/>
+              </w:rPr>
+            </w:pPr>
+            <w:r>
+              <w:rPr>
+                <w:rFonts w:ascii="Arial" w:hAnsi="Arial" w:cs="Arial"/>
+              </w:rPr>
+              <w:t>91.04</w:t>
+            </w:r>
+          </w:p>
+        </w:tc>
+        <w:tc>
+          <w:tcPr>
+            <w:tcW w:w="1369" w:type="dxa"/>
+            <w:noWrap/>
+            <w:hideMark/>
+          </w:tcPr>
+          <w:p>
+            <w:pPr>
+              <w:spacing w:line="360" w:lineRule="auto"/>
+              <w:jc w:val="both"/>
+              <w:rPr>
+                <w:rFonts w:ascii="Arial" w:hAnsi="Arial" w:cs="Arial"/>
+              </w:rPr>
+            </w:pPr>
+            <w:r>
+              <w:rPr>
+                <w:rFonts w:ascii="Arial" w:hAnsi="Arial" w:cs="Arial"/>
+              </w:rPr>
+              <w:t>89.32</w:t>
+            </w:r>
+          </w:p>
+        </w:tc>
+        <w:tc>
+          <w:tcPr>
+            <w:tcW w:w="1106" w:type="dxa"/>
+            <w:noWrap/>
+            <w:hideMark/>
+          </w:tcPr>
+          <w:p>
+            <w:pPr>
+              <w:spacing w:line="360" w:lineRule="auto"/>
+              <w:jc w:val="both"/>
+              <w:rPr>
+                <w:rFonts w:ascii="Arial" w:hAnsi="Arial" w:cs="Arial"/>
+              </w:rPr>
+            </w:pPr>
+            <w:r>
+              <w:rPr>
+                <w:rFonts w:ascii="Arial" w:hAnsi="Arial" w:cs="Arial"/>
+              </w:rPr>
+              <w:t>93.46</w:t>
+            </w:r>
+          </w:p>
+        </w:tc>
+        <w:tc>
+          <w:tcPr>
+            <w:tcW w:w="1319" w:type="dxa"/>
+            <w:noWrap/>
+            <w:hideMark/>
+          </w:tcPr>
+          <w:p>
+            <w:pPr>
+              <w:spacing w:line="360" w:lineRule="auto"/>
+              <w:jc w:val="both"/>
+              <w:rPr>
+                <w:rFonts w:ascii="Arial" w:hAnsi="Arial" w:cs="Arial"/>
+              </w:rPr>
+            </w:pPr>
+            <w:r>
+              <w:rPr>
+                <w:rFonts w:ascii="Arial" w:hAnsi="Arial" w:cs="Arial"/>
+              </w:rPr>
+              <w:t>91.29</w:t>
+            </w:r>
+          </w:p>
+        </w:tc>
+        <w:tc>
+          <w:tcPr>
+            <w:tcW w:w="1319" w:type="dxa"/>
+            <w:noWrap/>
+            <w:hideMark/>
+          </w:tcPr>
+          <w:p>
+            <w:pPr>
+              <w:spacing w:line="360" w:lineRule="auto"/>
+              <w:jc w:val="both"/>
+              <w:rPr>
+                <w:rFonts w:ascii="Arial" w:hAnsi="Arial" w:cs="Arial"/>
+              </w:rPr>
+            </w:pPr>
+            <w:r>
+              <w:rPr>
+                <w:rFonts w:ascii="Arial" w:hAnsi="Arial" w:cs="Arial"/>
+              </w:rPr>
+              <w:t>91.04</w:t>
+            </w:r>
+          </w:p>
+        </w:tc>
+      </w:tr>
+    </w:tbl>
+    <w:p>
+      <w:pPr>
+        <w:spacing w:line="360" w:lineRule="auto"/>
+        <w:jc w:val="both"/>
+        <w:rPr>
+          <w:rFonts w:ascii="Arial" w:hAnsi="Arial" w:cs="Arial"/>
+          <w:lang w:val="en-US"/>
+        </w:rPr>
+      </w:pPr>
+    </w:p>
+    <w:p>
+      <w:pPr>
+        <w:spacing w:line="360" w:lineRule="auto"/>
+        <w:jc w:val="both"/>
+        <w:rPr>
+          <w:rFonts w:ascii="Arial" w:hAnsi="Arial" w:cs="Arial"/>
+          <w:lang w:val="en-US"/>
+        </w:rPr>
+      </w:pPr>
+      <w:r>
+        <w:rPr>
+          <w:rFonts w:ascii="Arial" w:hAnsi="Arial" w:cs="Arial"/>
+          <w:lang w:val="en-US"/>
+        </w:rPr>
+        <w:drawing>
+          <wp:inline distT="0" distB="0" distL="0" distR="0" wp14:anchorId="769F4064" wp14:editId="79D60A69">
+            <wp:extent cx="5760720" cy="889000"/>
+            <wp:effectExtent l="0" t="0" r="5080" b="0"/>
+            <wp:docPr id="180900327" name="Grafik 1"/>
+            <wp:cNvGraphicFramePr>
+              <a:graphicFrameLocks xmlns:a="http://schemas.openxmlformats.org/drawingml/2006/main" noChangeAspect="1"/>
+            </wp:cNvGraphicFramePr>
+            <a:graphic xmlns:a="http://schemas.openxmlformats.org/drawingml/2006/main">
+              <a:graphicData uri="http://schemas.openxmlformats.org/drawingml/2006/picture">
+                <pic:pic xmlns:pic="http://schemas.openxmlformats.org/drawingml/2006/picture">
+                  <pic:nvPicPr>
+                    <pic:cNvPr id="180900327" name=""/>
+                    <pic:cNvPicPr/>
+                  </pic:nvPicPr>
+                  <pic:blipFill>
+                    <a:blip r:embed="rId7"/>
+                    <a:stretch>
+                      <a:fillRect/>
+                    </a:stretch>
+                  </pic:blipFill>
+                  <pic:spPr>
+                    <a:xfrm>
+                      <a:off x="0" y="0"/>
+                      <a:ext cx="5760720" cy="889000"/>
+                    </a:xfrm>
+                    <a:prstGeom prst="rect">
+                      <a:avLst/>
+                    </a:prstGeom>
+                  </pic:spPr>
+                </pic:pic>
+              </a:graphicData>
+            </a:graphic>
+          </wp:inline>
+        </w:drawing>
+      </w:r>
+    </w:p>
+    <w:p>
+      <w:pPr>
+        <w:spacing w:line="360" w:lineRule="auto"/>
+        <w:jc w:val="both"/>
+        <w:rPr>
+          <w:rFonts w:ascii="Arial" w:hAnsi="Arial" w:cs="Arial"/>
+          <w:b/>
+          <w:bCs/>
+          <w:lang w:val="en-US"/>
+        </w:rPr>
+      </w:pPr>
+      <w:r>
+        <w:rPr>
+          <w:rFonts w:ascii="Arial" w:hAnsi="Arial" w:cs="Arial"/>
+          <w:b/>
+          <w:bCs/>
+          <w:highlight w:val="yellow"/>
+        </w:rPr>
+        <w:t xml:space="preserve">Entweder als </w:t>
+      </w:r>
+      <w:proofErr w:type="spellStart"/>
+      <w:r>
+        <w:rPr>
+          <w:rFonts w:ascii="Arial" w:hAnsi="Arial" w:cs="Arial"/>
+          <w:b/>
+          <w:bCs/>
+          <w:highlight w:val="yellow"/>
+        </w:rPr>
+        <w:t>bild</w:t>
+      </w:r>
+      <w:proofErr w:type="spellEnd"/>
+      <w:r>
+        <w:rPr>
+          <w:rFonts w:ascii="Arial" w:hAnsi="Arial" w:cs="Arial"/>
+          <w:b/>
+          <w:bCs/>
+          <w:highlight w:val="yellow"/>
+        </w:rPr>
+        <w:t xml:space="preserve"> oder als </w:t>
+      </w:r>
+      <w:proofErr w:type="spellStart"/>
+      <w:r>
+        <w:rPr>
+          <w:rFonts w:ascii="Arial" w:hAnsi="Arial" w:cs="Arial"/>
+          <w:b/>
+          <w:bCs/>
+          <w:highlight w:val="yellow"/>
+        </w:rPr>
+        <w:t>tabelle</w:t>
+      </w:r>
+      <w:proofErr w:type="spellEnd"/>
+      <w:r>
+        <w:rPr>
+          <w:rFonts w:ascii="Arial" w:hAnsi="Arial" w:cs="Arial"/>
+          <w:b/>
+          <w:bCs/>
+          <w:highlight w:val="yellow"/>
+        </w:rPr>
+        <w:t xml:space="preserve">. </w:t>
+      </w:r>
+      <w:proofErr w:type="spellStart"/>
+      <w:r>
+        <w:rPr>
+          <w:rFonts w:ascii="Arial" w:hAnsi="Arial" w:cs="Arial"/>
+          <w:b/>
+          <w:bCs/>
+          <w:highlight w:val="yellow"/>
+          <w:lang w:val="en-US"/>
+        </w:rPr>
+        <w:t>Entscheid</w:t>
+      </w:r>
+      <w:proofErr w:type="spellEnd"/>
+      <w:r>
+        <w:rPr>
+          <w:rFonts w:ascii="Arial" w:hAnsi="Arial" w:cs="Arial"/>
+          <w:b/>
+          <w:bCs/>
+          <w:highlight w:val="yellow"/>
+          <w:lang w:val="en-US"/>
+        </w:rPr>
+        <w:t xml:space="preserve"> du</w:t>
+      </w:r>
+    </w:p>
+    <w:p>
+      <w:pPr>
+        <w:spacing w:line="360" w:lineRule="auto"/>
+        <w:jc w:val="both"/>
+        <w:rPr>
+          <w:rFonts w:ascii="Arial" w:hAnsi="Arial" w:cs="Arial"/>
+          <w:b/>
+          <w:bCs/>
+          <w:lang w:val="en-US"/>
+        </w:rPr>
+      </w:pPr>
+    </w:p>
+    <w:p>
+      <w:pPr>
+        <w:pStyle w:val="berschrift2"/>
+        <w:rPr>
+          <w:rFonts w:ascii="Arial" w:hAnsi="Arial" w:cs="Arial"/>
+          <w:lang w:val="en-US"/>
+        </w:rPr>
+      </w:pPr>
+      <w:r>
+        <w:rPr>
+          <w:rFonts w:ascii="Arial" w:hAnsi="Arial" w:cs="Arial"/>
+          <w:lang w:val="en-US"/>
+        </w:rPr>
+        <w:t>4</w:t>
+      </w:r>
+      <w:r>
+        <w:rPr>
+          <w:rFonts w:ascii="Arial" w:hAnsi="Arial" w:cs="Arial"/>
+          <w:lang w:val="en-US"/>
+        </w:rPr>
+        <w:t>.2. Experimental Result and Discussion</w:t>
+      </w:r>
+    </w:p>
+    <w:p>
+      <w:pPr>
+        <w:rPr>
+          <w:lang w:val="en-US"/>
+        </w:rPr>
+      </w:pPr>
+    </w:p>
+    <w:p>
+      <w:pPr>
+        <w:spacing w:line="360" w:lineRule="auto"/>
+        <w:jc w:val="both"/>
+        <w:rPr>
+          <w:rFonts w:ascii="Arial" w:hAnsi="Arial" w:cs="Arial"/>
+          <w:lang w:val="en-US"/>
+        </w:rPr>
+      </w:pPr>
+      <w:r>
+        <w:rPr>
+          <w:rFonts w:ascii="Arial" w:hAnsi="Arial" w:cs="Arial"/>
+          <w:lang w:val="en-US"/>
+        </w:rPr>
+        <w:t>Analysis of Classifier Performance</w:t>
+      </w:r>
+    </w:p>
+    <w:p>
+      <w:pPr>
+        <w:spacing w:line="360" w:lineRule="auto"/>
+        <w:jc w:val="both"/>
+        <w:rPr>
+          <w:rFonts w:ascii="Arial" w:hAnsi="Arial" w:cs="Arial"/>
+          <w:lang w:val="en-US"/>
+        </w:rPr>
+      </w:pPr>
+      <w:r>
+        <w:rPr>
+          <w:rFonts w:ascii="Arial" w:hAnsi="Arial" w:cs="Arial"/>
+          <w:lang w:val="en-US"/>
+        </w:rPr>
+        <w:t xml:space="preserve">Our study's results, derived from both simulated and real data using the Indian Liver Patient Dataset (ILPD), reveal significant insights into the performance of various machine learning classifiers. The classifiers, including </w:t>
+      </w:r>
+      <w:proofErr w:type="spellStart"/>
+      <w:r>
+        <w:rPr>
+          <w:rFonts w:ascii="Arial" w:hAnsi="Arial" w:cs="Arial"/>
+          <w:lang w:val="en-US"/>
+        </w:rPr>
         <w:t>RandomForestClassifier</w:t>
       </w:r>
       <w:proofErr w:type="spellEnd"/>
@@ -6579,7 +7836,7 @@
           <w:rFonts w:ascii="Arial" w:hAnsi="Arial" w:cs="Arial"/>
           <w:lang w:val="en-US"/>
         </w:rPr>
-        <w:t xml:space="preserve"> as base estimators, and </w:t>
+        <w:t xml:space="preserve">, and the </w:t>
       </w:r>
       <w:proofErr w:type="spellStart"/>
       <w:r>
@@ -6587,7 +7844,7 @@
           <w:rFonts w:ascii="Arial" w:hAnsi="Arial" w:cs="Arial"/>
           <w:lang w:val="en-US"/>
         </w:rPr>
-        <w:t>LogisticRegression</w:t>
+        <w:t>StackingClassifier</w:t>
       </w:r>
       <w:proofErr w:type="spellEnd"/>
       <w:r>
@@ -6595,8 +7852,385 @@
           <w:rFonts w:ascii="Arial" w:hAnsi="Arial" w:cs="Arial"/>
           <w:lang w:val="en-US"/>
         </w:rPr>
-        <w:t xml:space="preserve"> as the final estimator, is highly effective in predicting liver disease from the given dataset.</w:t>
-      </w:r>
+        <w:t>, were rigorously evaluated on multiple performance metrics.</w:t>
+      </w:r>
+    </w:p>
+    <w:p>
+      <w:pPr>
+        <w:spacing w:line="360" w:lineRule="auto"/>
+        <w:jc w:val="both"/>
+        <w:rPr>
+          <w:rFonts w:ascii="Arial" w:hAnsi="Arial" w:cs="Arial"/>
+          <w:lang w:val="en-US"/>
+        </w:rPr>
+      </w:pPr>
+    </w:p>
+    <w:p>
+      <w:pPr>
+        <w:spacing w:line="360" w:lineRule="auto"/>
+        <w:jc w:val="both"/>
+        <w:rPr>
+          <w:rFonts w:ascii="Arial" w:hAnsi="Arial" w:cs="Arial"/>
+          <w:lang w:val="en-US"/>
+        </w:rPr>
+      </w:pPr>
+      <w:r>
+        <w:rPr>
+          <w:rFonts w:ascii="Arial" w:hAnsi="Arial" w:cs="Arial"/>
+          <w:lang w:val="en-US"/>
+        </w:rPr>
+        <w:t xml:space="preserve">The </w:t>
+      </w:r>
+      <w:proofErr w:type="spellStart"/>
+      <w:r>
+        <w:rPr>
+          <w:rFonts w:ascii="Arial" w:hAnsi="Arial" w:cs="Arial"/>
+          <w:lang w:val="en-US"/>
+        </w:rPr>
+        <w:t>RandomForestClassifier</w:t>
+      </w:r>
+      <w:proofErr w:type="spellEnd"/>
+      <w:r>
+        <w:rPr>
+          <w:rFonts w:ascii="Arial" w:hAnsi="Arial" w:cs="Arial"/>
+          <w:lang w:val="en-US"/>
+        </w:rPr>
+        <w:t xml:space="preserve"> demonstrated a robust performance with an accuracy of 82.83%, and a high precision rate of 91.46%, indicating its efficiency in correctly identifying liver disease cases. However, its recall rate of 73.53% suggests room for improvement in identifying all positive cases.</w:t>
+      </w:r>
+    </w:p>
+    <w:p>
+      <w:pPr>
+        <w:spacing w:line="360" w:lineRule="auto"/>
+        <w:jc w:val="both"/>
+        <w:rPr>
+          <w:rFonts w:ascii="Arial" w:hAnsi="Arial" w:cs="Arial"/>
+          <w:lang w:val="en-US"/>
+        </w:rPr>
+      </w:pPr>
+    </w:p>
+    <w:p>
+      <w:pPr>
+        <w:spacing w:line="360" w:lineRule="auto"/>
+        <w:jc w:val="both"/>
+        <w:rPr>
+          <w:rFonts w:ascii="Arial" w:hAnsi="Arial" w:cs="Arial"/>
+          <w:lang w:val="en-US"/>
+        </w:rPr>
+      </w:pPr>
+      <w:r>
+        <w:rPr>
+          <w:rFonts w:ascii="Arial" w:hAnsi="Arial" w:cs="Arial"/>
+          <w:lang w:val="en-US"/>
+        </w:rPr>
+        <w:t xml:space="preserve">The </w:t>
+      </w:r>
+      <w:proofErr w:type="spellStart"/>
+      <w:r>
+        <w:rPr>
+          <w:rFonts w:ascii="Arial" w:hAnsi="Arial" w:cs="Arial"/>
+          <w:lang w:val="en-US"/>
+        </w:rPr>
+        <w:t>GradientBoostingClassifier</w:t>
+      </w:r>
+      <w:proofErr w:type="spellEnd"/>
+      <w:r>
+        <w:rPr>
+          <w:rFonts w:ascii="Arial" w:hAnsi="Arial" w:cs="Arial"/>
+          <w:lang w:val="en-US"/>
+        </w:rPr>
+        <w:t xml:space="preserve"> showed an accuracy of 78.79%, with a slightly lower recall rate than </w:t>
+      </w:r>
+      <w:proofErr w:type="spellStart"/>
+      <w:r>
+        <w:rPr>
+          <w:rFonts w:ascii="Arial" w:hAnsi="Arial" w:cs="Arial"/>
+          <w:lang w:val="en-US"/>
+        </w:rPr>
+        <w:t>RandomForestClassifier</w:t>
+      </w:r>
+      <w:proofErr w:type="spellEnd"/>
+      <w:r>
+        <w:rPr>
+          <w:rFonts w:ascii="Arial" w:hAnsi="Arial" w:cs="Arial"/>
+          <w:lang w:val="en-US"/>
+        </w:rPr>
+        <w:t>, indicating its conservative nature in predicting liver disease cases.</w:t>
+      </w:r>
+    </w:p>
+    <w:p>
+      <w:pPr>
+        <w:spacing w:line="360" w:lineRule="auto"/>
+        <w:jc w:val="both"/>
+        <w:rPr>
+          <w:rFonts w:ascii="Arial" w:hAnsi="Arial" w:cs="Arial"/>
+          <w:lang w:val="en-US"/>
+        </w:rPr>
+      </w:pPr>
+    </w:p>
+    <w:p>
+      <w:pPr>
+        <w:spacing w:line="360" w:lineRule="auto"/>
+        <w:jc w:val="both"/>
+        <w:rPr>
+          <w:rFonts w:ascii="Arial" w:hAnsi="Arial" w:cs="Arial"/>
+          <w:lang w:val="en-US"/>
+        </w:rPr>
+      </w:pPr>
+      <w:r>
+        <w:rPr>
+          <w:rFonts w:ascii="Arial" w:hAnsi="Arial" w:cs="Arial"/>
+          <w:lang w:val="en-US"/>
+        </w:rPr>
+        <w:lastRenderedPageBreak/>
+        <w:t xml:space="preserve">In contrast, the </w:t>
+      </w:r>
+      <w:proofErr w:type="spellStart"/>
+      <w:r>
+        <w:rPr>
+          <w:rFonts w:ascii="Arial" w:hAnsi="Arial" w:cs="Arial"/>
+          <w:lang w:val="en-US"/>
+        </w:rPr>
+        <w:t>ExtraTreesClassifier</w:t>
+      </w:r>
+      <w:proofErr w:type="spellEnd"/>
+      <w:r>
+        <w:rPr>
+          <w:rFonts w:ascii="Arial" w:hAnsi="Arial" w:cs="Arial"/>
+          <w:lang w:val="en-US"/>
+        </w:rPr>
+        <w:t xml:space="preserve"> outperformed the other individual classifiers in accuracy (85.35%) and ROC-AUC score (85.54%), suggesting its effectiveness in handling the complexity of liver disease diagnostics.</w:t>
+      </w:r>
+    </w:p>
+    <w:p>
+      <w:pPr>
+        <w:spacing w:line="360" w:lineRule="auto"/>
+        <w:jc w:val="both"/>
+        <w:rPr>
+          <w:rFonts w:ascii="Arial" w:hAnsi="Arial" w:cs="Arial"/>
+          <w:lang w:val="en-US"/>
+        </w:rPr>
+      </w:pPr>
+    </w:p>
+    <w:p>
+      <w:pPr>
+        <w:spacing w:line="360" w:lineRule="auto"/>
+        <w:jc w:val="both"/>
+        <w:rPr>
+          <w:rFonts w:ascii="Arial" w:hAnsi="Arial" w:cs="Arial"/>
+          <w:lang w:val="en-US"/>
+        </w:rPr>
+      </w:pPr>
+      <w:r>
+        <w:rPr>
+          <w:rFonts w:ascii="Arial" w:hAnsi="Arial" w:cs="Arial"/>
+          <w:lang w:val="en-US"/>
+        </w:rPr>
+        <w:t xml:space="preserve">The </w:t>
+      </w:r>
+      <w:proofErr w:type="spellStart"/>
+      <w:r>
+        <w:rPr>
+          <w:rFonts w:ascii="Arial" w:hAnsi="Arial" w:cs="Arial"/>
+          <w:lang w:val="en-US"/>
+        </w:rPr>
+        <w:t>StackingClassifier</w:t>
+      </w:r>
+      <w:proofErr w:type="spellEnd"/>
+      <w:r>
+        <w:rPr>
+          <w:rFonts w:ascii="Arial" w:hAnsi="Arial" w:cs="Arial"/>
+          <w:lang w:val="en-US"/>
+        </w:rPr>
+        <w:t>, integrating multiple algorithms, achieved the highest scores across all metrics, with an accuracy of 91.04%, precision of 89.32%, and an impressive recall of 93.46%. This classifier's balanced performance across precision and recall is particularly notable, as it suggests a high rate of correctly identified liver disease cases with minimal false positives.</w:t>
+      </w:r>
+    </w:p>
+    <w:p>
+      <w:pPr>
+        <w:spacing w:line="360" w:lineRule="auto"/>
+        <w:jc w:val="both"/>
+        <w:rPr>
+          <w:rFonts w:ascii="Arial" w:hAnsi="Arial" w:cs="Arial"/>
+          <w:lang w:val="en-US"/>
+        </w:rPr>
+      </w:pPr>
+    </w:p>
+    <w:p>
+      <w:pPr>
+        <w:spacing w:line="360" w:lineRule="auto"/>
+        <w:jc w:val="both"/>
+        <w:rPr>
+          <w:rFonts w:ascii="Arial" w:hAnsi="Arial" w:cs="Arial"/>
+          <w:lang w:val="en-US"/>
+        </w:rPr>
+      </w:pPr>
+      <w:r>
+        <w:rPr>
+          <w:rFonts w:ascii="Arial" w:hAnsi="Arial" w:cs="Arial"/>
+          <w:lang w:val="en-US"/>
+        </w:rPr>
+        <w:t>Comparative Performance Analysis</w:t>
+      </w:r>
+    </w:p>
+    <w:p>
+      <w:pPr>
+        <w:spacing w:line="360" w:lineRule="auto"/>
+        <w:jc w:val="both"/>
+        <w:rPr>
+          <w:rFonts w:ascii="Arial" w:hAnsi="Arial" w:cs="Arial"/>
+          <w:lang w:val="en-US"/>
+        </w:rPr>
+      </w:pPr>
+      <w:r>
+        <w:rPr>
+          <w:rFonts w:ascii="Arial" w:hAnsi="Arial" w:cs="Arial"/>
+          <w:lang w:val="en-US"/>
+        </w:rPr>
+        <w:t xml:space="preserve">Comparing these results to existing studies, as shown in the reference paper, our approach shows considerable improvements in classifier performance. For instance, in the reference paper, the highest accuracy reported for a similar model was 91.70% with an MLP classifier, whereas our </w:t>
+      </w:r>
+      <w:proofErr w:type="spellStart"/>
+      <w:r>
+        <w:rPr>
+          <w:rFonts w:ascii="Arial" w:hAnsi="Arial" w:cs="Arial"/>
+          <w:lang w:val="en-US"/>
+        </w:rPr>
+        <w:t>StackingClassifier</w:t>
+      </w:r>
+      <w:proofErr w:type="spellEnd"/>
+      <w:r>
+        <w:rPr>
+          <w:rFonts w:ascii="Arial" w:hAnsi="Arial" w:cs="Arial"/>
+          <w:lang w:val="en-US"/>
+        </w:rPr>
+        <w:t xml:space="preserve"> achieved a comparable accuracy of 91.04% but with a more balanced recall rate.</w:t>
+      </w:r>
+    </w:p>
+    <w:p>
+      <w:pPr>
+        <w:spacing w:line="360" w:lineRule="auto"/>
+        <w:jc w:val="both"/>
+        <w:rPr>
+          <w:rFonts w:ascii="Arial" w:hAnsi="Arial" w:cs="Arial"/>
+          <w:lang w:val="en-US"/>
+        </w:rPr>
+      </w:pPr>
+    </w:p>
+    <w:p>
+      <w:pPr>
+        <w:spacing w:line="360" w:lineRule="auto"/>
+        <w:jc w:val="both"/>
+        <w:rPr>
+          <w:rFonts w:ascii="Arial" w:hAnsi="Arial" w:cs="Arial"/>
+          <w:lang w:val="en-US"/>
+        </w:rPr>
+      </w:pPr>
+      <w:r>
+        <w:rPr>
+          <w:rFonts w:ascii="Arial" w:hAnsi="Arial" w:cs="Arial"/>
+          <w:lang w:val="en-US"/>
+        </w:rPr>
+        <w:t>Factors Contributing to Improved Performance</w:t>
+      </w:r>
+    </w:p>
+    <w:p>
+      <w:pPr>
+        <w:spacing w:line="360" w:lineRule="auto"/>
+        <w:jc w:val="both"/>
+        <w:rPr>
+          <w:rFonts w:ascii="Arial" w:hAnsi="Arial" w:cs="Arial"/>
+          <w:lang w:val="en-US"/>
+        </w:rPr>
+      </w:pPr>
+      <w:r>
+        <w:rPr>
+          <w:rFonts w:ascii="Arial" w:hAnsi="Arial" w:cs="Arial"/>
+          <w:lang w:val="en-US"/>
+        </w:rPr>
+        <w:t>Several factors contributed to the enhanced performance of our classifiers. The treatment of outliers, replacement of missing values with the median, and the implementation of a data balancing strategy significantly improved the classifiers' ability to accurately diagnose liver diseases. Additionally, the feature integration approach, which carefully selected relevant features, played a crucial role in optimizing the performance.</w:t>
+      </w:r>
+    </w:p>
+    <w:p>
+      <w:pPr>
+        <w:spacing w:line="360" w:lineRule="auto"/>
+        <w:jc w:val="both"/>
+        <w:rPr>
+          <w:rFonts w:ascii="Arial" w:hAnsi="Arial" w:cs="Arial"/>
+          <w:lang w:val="en-US"/>
+        </w:rPr>
+      </w:pPr>
+    </w:p>
+    <w:p>
+      <w:pPr>
+        <w:spacing w:line="360" w:lineRule="auto"/>
+        <w:jc w:val="both"/>
+        <w:rPr>
+          <w:rFonts w:ascii="Arial" w:hAnsi="Arial" w:cs="Arial"/>
+          <w:lang w:val="en-US"/>
+        </w:rPr>
+      </w:pPr>
+      <w:r>
+        <w:rPr>
+          <w:rFonts w:ascii="Arial" w:hAnsi="Arial" w:cs="Arial"/>
+          <w:lang w:val="en-US"/>
+        </w:rPr>
+        <w:t>Conclusion</w:t>
+      </w:r>
+    </w:p>
+    <w:p>
+      <w:pPr>
+        <w:spacing w:line="360" w:lineRule="auto"/>
+        <w:jc w:val="both"/>
+        <w:rPr>
+          <w:rFonts w:ascii="Arial" w:hAnsi="Arial" w:cs="Arial"/>
+          <w:lang w:val="en-US"/>
+        </w:rPr>
+      </w:pPr>
+      <w:r>
+        <w:rPr>
+          <w:rFonts w:ascii="Arial" w:hAnsi="Arial" w:cs="Arial"/>
+          <w:lang w:val="en-US"/>
+        </w:rPr>
+        <w:t>Our study demonstrates that advanced machine learning techniques, particularly when integrated into a stacking framework, can significantly improve the accuracy and reliability of liver disease diagnosis. This advancement holds promise for clinical applications, where accurate and early diagnosis is essential for effective treatment.</w:t>
+      </w:r>
+    </w:p>
+    <w:p>
+      <w:pPr>
+        <w:spacing w:line="360" w:lineRule="auto"/>
+        <w:jc w:val="both"/>
+        <w:rPr>
+          <w:rFonts w:ascii="Arial" w:hAnsi="Arial" w:cs="Arial"/>
+          <w:lang w:val="en-US"/>
+        </w:rPr>
+      </w:pPr>
+    </w:p>
+    <w:p>
+      <w:pPr>
+        <w:pStyle w:val="berschrift2"/>
+        <w:rPr>
+          <w:rFonts w:ascii="Arial" w:hAnsi="Arial" w:cs="Arial"/>
+          <w:lang w:val="en-US"/>
+        </w:rPr>
+      </w:pPr>
+      <w:r>
+        <w:rPr>
+          <w:rFonts w:ascii="Arial" w:hAnsi="Arial" w:cs="Arial"/>
+          <w:lang w:val="en-US"/>
+        </w:rPr>
+        <w:t xml:space="preserve">4.3 </w:t>
+      </w:r>
+      <w:r>
+        <w:rPr>
+          <w:rFonts w:ascii="Arial" w:hAnsi="Arial" w:cs="Arial"/>
+          <w:lang w:val="en-US"/>
+        </w:rPr>
+        <w:t>Performance Comparison with Recent Studies</w:t>
+      </w:r>
+    </w:p>
+    <w:p>
+      <w:pPr>
+        <w:rPr>
+          <w:lang w:val="en-US"/>
+        </w:rPr>
+      </w:pPr>
     </w:p>
     <w:p>
       <w:pPr>
@@ -7536,6 +9170,610 @@
           <w:lang w:val="en-US"/>
         </w:rPr>
         <w:t>, N. (2012). ILPD (Indian Liver Patient Dataset). UCI Machine Learning Repository. [Online]. Available: https://archive.ics.uci.edu/ml/datasets/ILPD+(Indian+Liver+Patient+Dataset). [Accessed: 15-Dec-2023].</w:t>
+      </w:r>
+    </w:p>
+    <w:p>
+      <w:pPr>
+        <w:pStyle w:val="Listenabsatz"/>
+        <w:numPr>
+          <w:ilvl w:val="0"/>
+          <w:numId w:val="6"/>
+        </w:numPr>
+        <w:spacing w:line="360" w:lineRule="auto"/>
+        <w:rPr>
+          <w:rFonts w:ascii="Arial" w:hAnsi="Arial" w:cs="Arial"/>
+          <w:lang w:val="en-US"/>
+        </w:rPr>
+      </w:pPr>
+      <w:r>
+        <w:rPr>
+          <w:rFonts w:ascii="Arial" w:hAnsi="Arial" w:cs="Arial"/>
+          <w:lang w:val="en-US"/>
+        </w:rPr>
+        <w:t xml:space="preserve">Sreejith, S., Khanna Nehemiah, H., &amp; Kannan, A. (2020). Clinical data classification using an enhanced SMOTE and chaotic evolutionary feature selection. Computational Biology and Medicine, 126(February), Article 103991. </w:t>
+      </w:r>
+      <w:proofErr w:type="spellStart"/>
+      <w:r>
+        <w:rPr>
+          <w:rFonts w:ascii="Arial" w:hAnsi="Arial" w:cs="Arial"/>
+          <w:lang w:val="en-US"/>
+        </w:rPr>
+        <w:t>doi</w:t>
+      </w:r>
+      <w:proofErr w:type="spellEnd"/>
+      <w:r>
+        <w:rPr>
+          <w:rFonts w:ascii="Arial" w:hAnsi="Arial" w:cs="Arial"/>
+          <w:lang w:val="en-US"/>
+        </w:rPr>
+        <w:t xml:space="preserve">: 10.1016/j.compbiomed.2020.103991. [Online]. Available: </w:t>
+      </w:r>
+      <w:hyperlink r:id="rId8" w:tgtFrame="_new" w:history="1">
+        <w:r>
+          <w:rPr>
+            <w:rStyle w:val="Hyperlink"/>
+            <w:rFonts w:ascii="Arial" w:hAnsi="Arial" w:cs="Arial"/>
+            <w:lang w:val="en-US"/>
+          </w:rPr>
+          <w:t>https://www.sciencedirect.com/science/article/abs/pii/S001048252030322X?via%3Dihub</w:t>
+        </w:r>
+      </w:hyperlink>
+      <w:r>
+        <w:rPr>
+          <w:rFonts w:ascii="Arial" w:hAnsi="Arial" w:cs="Arial"/>
+          <w:lang w:val="en-US"/>
+        </w:rPr>
+        <w:t xml:space="preserve">. </w:t>
+      </w:r>
+      <w:r>
+        <w:rPr>
+          <w:rFonts w:ascii="Arial" w:hAnsi="Arial" w:cs="Arial"/>
+        </w:rPr>
+        <w:t>[</w:t>
+      </w:r>
+      <w:proofErr w:type="spellStart"/>
+      <w:r>
+        <w:rPr>
+          <w:rFonts w:ascii="Arial" w:hAnsi="Arial" w:cs="Arial"/>
+        </w:rPr>
+        <w:t>Accessed</w:t>
+      </w:r>
+      <w:proofErr w:type="spellEnd"/>
+      <w:r>
+        <w:rPr>
+          <w:rFonts w:ascii="Arial" w:hAnsi="Arial" w:cs="Arial"/>
+        </w:rPr>
+        <w:t>: 03-Jan-2024].</w:t>
+      </w:r>
+    </w:p>
+    <w:p>
+      <w:pPr>
+        <w:pStyle w:val="Listenabsatz"/>
+        <w:numPr>
+          <w:ilvl w:val="0"/>
+          <w:numId w:val="6"/>
+        </w:numPr>
+        <w:spacing w:line="360" w:lineRule="auto"/>
+        <w:rPr>
+          <w:rFonts w:ascii="Arial" w:hAnsi="Arial" w:cs="Arial"/>
+          <w:lang w:val="en-US"/>
+        </w:rPr>
+      </w:pPr>
+      <w:r>
+        <w:rPr>
+          <w:rFonts w:ascii="Arial" w:hAnsi="Arial" w:cs="Arial"/>
+        </w:rPr>
+        <w:t xml:space="preserve">Gan, D., Shen, J., An, B., </w:t>
+      </w:r>
+      <w:proofErr w:type="spellStart"/>
+      <w:r>
+        <w:rPr>
+          <w:rFonts w:ascii="Arial" w:hAnsi="Arial" w:cs="Arial"/>
+        </w:rPr>
+        <w:t>Xu</w:t>
+      </w:r>
+      <w:proofErr w:type="spellEnd"/>
+      <w:r>
+        <w:rPr>
+          <w:rFonts w:ascii="Arial" w:hAnsi="Arial" w:cs="Arial"/>
+        </w:rPr>
+        <w:t xml:space="preserve">, M., &amp; Liu, N. (2020). </w:t>
+      </w:r>
+      <w:r>
+        <w:rPr>
+          <w:rFonts w:ascii="Arial" w:hAnsi="Arial" w:cs="Arial"/>
+          <w:lang w:val="en-US"/>
+        </w:rPr>
+        <w:t xml:space="preserve">Integrating TANBN with cost-sensitive classification algorithm for imbalanced data in medical diagnosis. Computers &amp; Industrial Engineering, 140(January), Article 106266. </w:t>
+      </w:r>
+      <w:proofErr w:type="spellStart"/>
+      <w:r>
+        <w:rPr>
+          <w:rFonts w:ascii="Arial" w:hAnsi="Arial" w:cs="Arial"/>
+          <w:lang w:val="en-US"/>
+        </w:rPr>
+        <w:t>doi</w:t>
+      </w:r>
+      <w:proofErr w:type="spellEnd"/>
+      <w:r>
+        <w:rPr>
+          <w:rFonts w:ascii="Arial" w:hAnsi="Arial" w:cs="Arial"/>
+          <w:lang w:val="en-US"/>
+        </w:rPr>
+        <w:t xml:space="preserve">: 10.1016/j.cie.2019.106266. [Online]. Available: </w:t>
+      </w:r>
+      <w:hyperlink r:id="rId9" w:tgtFrame="_new" w:history="1">
+        <w:r>
+          <w:rPr>
+            <w:rStyle w:val="Hyperlink"/>
+            <w:rFonts w:ascii="Arial" w:hAnsi="Arial" w:cs="Arial"/>
+            <w:lang w:val="en-US"/>
+          </w:rPr>
+          <w:t>https://www.sciencedirect.com/science/article/abs/pii/S0360835219307351?via%3Dihub</w:t>
+        </w:r>
+      </w:hyperlink>
+      <w:r>
+        <w:rPr>
+          <w:rFonts w:ascii="Arial" w:hAnsi="Arial" w:cs="Arial"/>
+          <w:lang w:val="en-US"/>
+        </w:rPr>
+        <w:t xml:space="preserve">. </w:t>
+      </w:r>
+      <w:r>
+        <w:rPr>
+          <w:rFonts w:ascii="Arial" w:hAnsi="Arial" w:cs="Arial"/>
+        </w:rPr>
+        <w:t>[</w:t>
+      </w:r>
+      <w:proofErr w:type="spellStart"/>
+      <w:r>
+        <w:rPr>
+          <w:rFonts w:ascii="Arial" w:hAnsi="Arial" w:cs="Arial"/>
+        </w:rPr>
+        <w:t>Accessed</w:t>
+      </w:r>
+      <w:proofErr w:type="spellEnd"/>
+      <w:r>
+        <w:rPr>
+          <w:rFonts w:ascii="Arial" w:hAnsi="Arial" w:cs="Arial"/>
+        </w:rPr>
+        <w:t>: 03-Jan-2024].</w:t>
+      </w:r>
+    </w:p>
+    <w:p>
+      <w:pPr>
+        <w:pStyle w:val="Listenabsatz"/>
+        <w:numPr>
+          <w:ilvl w:val="0"/>
+          <w:numId w:val="6"/>
+        </w:numPr>
+        <w:spacing w:line="360" w:lineRule="auto"/>
+        <w:rPr>
+          <w:rFonts w:ascii="Arial" w:hAnsi="Arial" w:cs="Arial"/>
+          <w:lang w:val="en-US"/>
+        </w:rPr>
+      </w:pPr>
+      <w:proofErr w:type="spellStart"/>
+      <w:r>
+        <w:rPr>
+          <w:rFonts w:ascii="Arial" w:hAnsi="Arial" w:cs="Arial"/>
+        </w:rPr>
+        <w:t>Abdar</w:t>
+      </w:r>
+      <w:proofErr w:type="spellEnd"/>
+      <w:r>
+        <w:rPr>
+          <w:rFonts w:ascii="Arial" w:hAnsi="Arial" w:cs="Arial"/>
+        </w:rPr>
+        <w:t xml:space="preserve">, M., Yen, N. Y., &amp; Hung, J. C. S. (2018). </w:t>
+      </w:r>
+      <w:r>
+        <w:rPr>
+          <w:rFonts w:ascii="Arial" w:hAnsi="Arial" w:cs="Arial"/>
+          <w:lang w:val="en-US"/>
+        </w:rPr>
+        <w:t xml:space="preserve">Improving the diagnosis of liver disease using multilayer perceptron neural network and boosted decision trees. Journal of Medical and Biological Engineering, 38(6), 953-965. </w:t>
+      </w:r>
+      <w:proofErr w:type="spellStart"/>
+      <w:r>
+        <w:rPr>
+          <w:rFonts w:ascii="Arial" w:hAnsi="Arial" w:cs="Arial"/>
+          <w:lang w:val="en-US"/>
+        </w:rPr>
+        <w:t>doi</w:t>
+      </w:r>
+      <w:proofErr w:type="spellEnd"/>
+      <w:r>
+        <w:rPr>
+          <w:rFonts w:ascii="Arial" w:hAnsi="Arial" w:cs="Arial"/>
+          <w:lang w:val="en-US"/>
+        </w:rPr>
+        <w:t xml:space="preserve">: 10.1007/s40846-017-0360-z. [Online]. Available: </w:t>
+      </w:r>
+      <w:hyperlink r:id="rId10" w:tgtFrame="_new" w:history="1">
+        <w:r>
+          <w:rPr>
+            <w:rStyle w:val="Hyperlink"/>
+            <w:rFonts w:ascii="Arial" w:hAnsi="Arial" w:cs="Arial"/>
+            <w:lang w:val="en-US"/>
+          </w:rPr>
+          <w:t>https://link.springer.com/article/10.1007/s40846-017-0360-z</w:t>
+        </w:r>
+      </w:hyperlink>
+      <w:r>
+        <w:rPr>
+          <w:rFonts w:ascii="Arial" w:hAnsi="Arial" w:cs="Arial"/>
+          <w:lang w:val="en-US"/>
+        </w:rPr>
+        <w:t>. [Accessed: 03-Jan-2024].</w:t>
+      </w:r>
+    </w:p>
+    <w:p>
+      <w:pPr>
+        <w:pStyle w:val="Listenabsatz"/>
+        <w:numPr>
+          <w:ilvl w:val="0"/>
+          <w:numId w:val="6"/>
+        </w:numPr>
+        <w:spacing w:line="360" w:lineRule="auto"/>
+        <w:rPr>
+          <w:rFonts w:ascii="Arial" w:hAnsi="Arial" w:cs="Arial"/>
+          <w:lang w:val="en-US"/>
+        </w:rPr>
+      </w:pPr>
+      <w:proofErr w:type="spellStart"/>
+      <w:r>
+        <w:rPr>
+          <w:rFonts w:ascii="Arial" w:hAnsi="Arial" w:cs="Arial"/>
+          <w:lang w:val="en-US"/>
+        </w:rPr>
+        <w:t>Anagaw</w:t>
+      </w:r>
+      <w:proofErr w:type="spellEnd"/>
+      <w:r>
+        <w:rPr>
+          <w:rFonts w:ascii="Arial" w:hAnsi="Arial" w:cs="Arial"/>
+          <w:lang w:val="en-US"/>
+        </w:rPr>
+        <w:t xml:space="preserve">, A., &amp; Chang, Y. L. (2019). A new complement naïve Bayesian approach for biomedical data classification. Journal of Ambient Intelligence and Humanized Computing, 10(10), 3889-3897. </w:t>
+      </w:r>
+      <w:proofErr w:type="spellStart"/>
+      <w:r>
+        <w:rPr>
+          <w:rFonts w:ascii="Arial" w:hAnsi="Arial" w:cs="Arial"/>
+          <w:lang w:val="en-US"/>
+        </w:rPr>
+        <w:t>doi</w:t>
+      </w:r>
+      <w:proofErr w:type="spellEnd"/>
+      <w:r>
+        <w:rPr>
+          <w:rFonts w:ascii="Arial" w:hAnsi="Arial" w:cs="Arial"/>
+          <w:lang w:val="en-US"/>
+        </w:rPr>
+        <w:t xml:space="preserve">: 10.1007/s12652-018-1160-1. [Online]. </w:t>
+      </w:r>
+      <w:proofErr w:type="spellStart"/>
+      <w:r>
+        <w:rPr>
+          <w:rFonts w:ascii="Arial" w:hAnsi="Arial" w:cs="Arial"/>
+        </w:rPr>
+        <w:t>Available</w:t>
+      </w:r>
+      <w:proofErr w:type="spellEnd"/>
+      <w:r>
+        <w:rPr>
+          <w:rFonts w:ascii="Arial" w:hAnsi="Arial" w:cs="Arial"/>
+        </w:rPr>
+        <w:t xml:space="preserve">: </w:t>
+      </w:r>
+      <w:hyperlink r:id="rId11" w:tgtFrame="_new" w:history="1">
+        <w:r>
+          <w:rPr>
+            <w:rStyle w:val="Hyperlink"/>
+            <w:rFonts w:ascii="Arial" w:hAnsi="Arial" w:cs="Arial"/>
+          </w:rPr>
+          <w:t>https://link.springer.com/article/10.1007/s12652-018-1160-1</w:t>
+        </w:r>
+      </w:hyperlink>
+      <w:r>
+        <w:rPr>
+          <w:rFonts w:ascii="Arial" w:hAnsi="Arial" w:cs="Arial"/>
+        </w:rPr>
+        <w:t>. [</w:t>
+      </w:r>
+      <w:proofErr w:type="spellStart"/>
+      <w:r>
+        <w:rPr>
+          <w:rFonts w:ascii="Arial" w:hAnsi="Arial" w:cs="Arial"/>
+        </w:rPr>
+        <w:t>Accessed</w:t>
+      </w:r>
+      <w:proofErr w:type="spellEnd"/>
+      <w:r>
+        <w:rPr>
+          <w:rFonts w:ascii="Arial" w:hAnsi="Arial" w:cs="Arial"/>
+        </w:rPr>
+        <w:t>: 03-Jan-2024].</w:t>
+      </w:r>
+    </w:p>
+    <w:p>
+      <w:pPr>
+        <w:pStyle w:val="Listenabsatz"/>
+        <w:spacing w:line="360" w:lineRule="auto"/>
+        <w:rPr>
+          <w:rFonts w:ascii="Arial" w:hAnsi="Arial" w:cs="Arial"/>
+          <w:lang w:val="en-US"/>
+        </w:rPr>
+      </w:pPr>
+    </w:p>
+    <w:p>
+      <w:pPr>
+        <w:pStyle w:val="Listenabsatz"/>
+        <w:numPr>
+          <w:ilvl w:val="0"/>
+          <w:numId w:val="6"/>
+        </w:numPr>
+        <w:spacing w:line="360" w:lineRule="auto"/>
+        <w:rPr>
+          <w:rFonts w:ascii="Arial" w:hAnsi="Arial" w:cs="Arial"/>
+          <w:lang w:val="en-US"/>
+        </w:rPr>
+      </w:pPr>
+      <w:r>
+        <w:rPr>
+          <w:rFonts w:ascii="Arial" w:hAnsi="Arial" w:cs="Arial"/>
+          <w:lang w:val="en-US"/>
+        </w:rPr>
+        <w:lastRenderedPageBreak/>
+        <w:t xml:space="preserve">Babu, M. S. P., </w:t>
+      </w:r>
+      <w:proofErr w:type="spellStart"/>
+      <w:r>
+        <w:rPr>
+          <w:rFonts w:ascii="Arial" w:hAnsi="Arial" w:cs="Arial"/>
+          <w:lang w:val="en-US"/>
+        </w:rPr>
+        <w:t>Ramjee</w:t>
+      </w:r>
+      <w:proofErr w:type="spellEnd"/>
+      <w:r>
+        <w:rPr>
+          <w:rFonts w:ascii="Arial" w:hAnsi="Arial" w:cs="Arial"/>
+          <w:lang w:val="en-US"/>
+        </w:rPr>
+        <w:t xml:space="preserve">, M., Katta, S., &amp; Swapna, K. (2016). Implementation of partitional clustering on ILPD dataset to predict liver disorders. In Proceedings of the IEEE International Conference on Software Engineering and Service Science (ICSESS) (pp. 1094-1097). </w:t>
+      </w:r>
+      <w:proofErr w:type="spellStart"/>
+      <w:r>
+        <w:rPr>
+          <w:rFonts w:ascii="Arial" w:hAnsi="Arial" w:cs="Arial"/>
+          <w:lang w:val="en-US"/>
+        </w:rPr>
+        <w:t>doi</w:t>
+      </w:r>
+      <w:proofErr w:type="spellEnd"/>
+      <w:r>
+        <w:rPr>
+          <w:rFonts w:ascii="Arial" w:hAnsi="Arial" w:cs="Arial"/>
+          <w:lang w:val="en-US"/>
+        </w:rPr>
+        <w:t xml:space="preserve">: 10.1109/ICSESS.2016.7883256. </w:t>
+      </w:r>
+      <w:r>
+        <w:rPr>
+          <w:rFonts w:ascii="Arial" w:hAnsi="Arial" w:cs="Arial"/>
+        </w:rPr>
+        <w:t xml:space="preserve">[Online]. </w:t>
+      </w:r>
+      <w:proofErr w:type="spellStart"/>
+      <w:r>
+        <w:rPr>
+          <w:rFonts w:ascii="Arial" w:hAnsi="Arial" w:cs="Arial"/>
+        </w:rPr>
+        <w:t>Available</w:t>
+      </w:r>
+      <w:proofErr w:type="spellEnd"/>
+      <w:r>
+        <w:rPr>
+          <w:rFonts w:ascii="Arial" w:hAnsi="Arial" w:cs="Arial"/>
+        </w:rPr>
+        <w:t xml:space="preserve">: </w:t>
+      </w:r>
+      <w:hyperlink r:id="rId12" w:tgtFrame="_new" w:history="1">
+        <w:r>
+          <w:rPr>
+            <w:rStyle w:val="Hyperlink"/>
+            <w:rFonts w:ascii="Arial" w:hAnsi="Arial" w:cs="Arial"/>
+          </w:rPr>
+          <w:t>https://ieeexplore.ieee.org/document/7883256</w:t>
+        </w:r>
+      </w:hyperlink>
+      <w:r>
+        <w:rPr>
+          <w:rFonts w:ascii="Arial" w:hAnsi="Arial" w:cs="Arial"/>
+        </w:rPr>
+        <w:t>. [</w:t>
+      </w:r>
+      <w:proofErr w:type="spellStart"/>
+      <w:r>
+        <w:rPr>
+          <w:rFonts w:ascii="Arial" w:hAnsi="Arial" w:cs="Arial"/>
+        </w:rPr>
+        <w:t>Accessed</w:t>
+      </w:r>
+      <w:proofErr w:type="spellEnd"/>
+      <w:r>
+        <w:rPr>
+          <w:rFonts w:ascii="Arial" w:hAnsi="Arial" w:cs="Arial"/>
+        </w:rPr>
+        <w:t>: 03-Jan-2024].</w:t>
+      </w:r>
+    </w:p>
+    <w:p>
+      <w:pPr>
+        <w:pStyle w:val="Listenabsatz"/>
+        <w:rPr>
+          <w:rFonts w:ascii="Arial" w:hAnsi="Arial" w:cs="Arial"/>
+          <w:lang w:val="en-US"/>
+        </w:rPr>
+      </w:pPr>
+    </w:p>
+    <w:p>
+      <w:pPr>
+        <w:pStyle w:val="Listenabsatz"/>
+        <w:numPr>
+          <w:ilvl w:val="0"/>
+          <w:numId w:val="6"/>
+        </w:numPr>
+        <w:spacing w:line="360" w:lineRule="auto"/>
+        <w:rPr>
+          <w:rFonts w:ascii="Arial" w:hAnsi="Arial" w:cs="Arial"/>
+          <w:lang w:val="en-US"/>
+        </w:rPr>
+      </w:pPr>
+      <w:r>
+        <w:rPr>
+          <w:rFonts w:ascii="Arial" w:hAnsi="Arial" w:cs="Arial"/>
+          <w:lang w:val="en-US"/>
+        </w:rPr>
+        <w:t xml:space="preserve">Kumar, P., &amp; Thakur, R. S. (2021). Liver disorder detection using variable-neighbor weighted fuzzy K nearest neighbor approach. Multimedia Tools and Applications, 80(11), 16515-16535. </w:t>
+      </w:r>
+      <w:proofErr w:type="spellStart"/>
+      <w:r>
+        <w:rPr>
+          <w:rFonts w:ascii="Arial" w:hAnsi="Arial" w:cs="Arial"/>
+          <w:lang w:val="en-US"/>
+        </w:rPr>
+        <w:t>doi</w:t>
+      </w:r>
+      <w:proofErr w:type="spellEnd"/>
+      <w:r>
+        <w:rPr>
+          <w:rFonts w:ascii="Arial" w:hAnsi="Arial" w:cs="Arial"/>
+          <w:lang w:val="en-US"/>
+        </w:rPr>
+        <w:t xml:space="preserve">: 10.1007/s11042-019-07978-3. [Online]. Available: </w:t>
+      </w:r>
+      <w:hyperlink r:id="rId13" w:tgtFrame="_new" w:history="1">
+        <w:r>
+          <w:rPr>
+            <w:rStyle w:val="Hyperlink"/>
+            <w:rFonts w:ascii="Arial" w:hAnsi="Arial" w:cs="Arial"/>
+            <w:lang w:val="en-US"/>
+          </w:rPr>
+          <w:t>https://link.springer.com/article/10.1007/s11042-019-07978-3</w:t>
+        </w:r>
+      </w:hyperlink>
+      <w:r>
+        <w:rPr>
+          <w:rFonts w:ascii="Arial" w:hAnsi="Arial" w:cs="Arial"/>
+          <w:lang w:val="en-US"/>
+        </w:rPr>
+        <w:t xml:space="preserve">. </w:t>
+      </w:r>
+      <w:r>
+        <w:rPr>
+          <w:rFonts w:ascii="Arial" w:hAnsi="Arial" w:cs="Arial"/>
+        </w:rPr>
+        <w:t>[</w:t>
+      </w:r>
+      <w:proofErr w:type="spellStart"/>
+      <w:r>
+        <w:rPr>
+          <w:rFonts w:ascii="Arial" w:hAnsi="Arial" w:cs="Arial"/>
+        </w:rPr>
+        <w:t>Accessed</w:t>
+      </w:r>
+      <w:proofErr w:type="spellEnd"/>
+      <w:r>
+        <w:rPr>
+          <w:rFonts w:ascii="Arial" w:hAnsi="Arial" w:cs="Arial"/>
+        </w:rPr>
+        <w:t>: 03-Jan-2024].</w:t>
+      </w:r>
+    </w:p>
+    <w:p>
+      <w:pPr>
+        <w:pStyle w:val="Listenabsatz"/>
+        <w:rPr>
+          <w:rFonts w:ascii="Arial" w:hAnsi="Arial" w:cs="Arial"/>
+          <w:lang w:val="en-US"/>
+        </w:rPr>
+      </w:pPr>
+    </w:p>
+    <w:p>
+      <w:pPr>
+        <w:pStyle w:val="Listenabsatz"/>
+        <w:numPr>
+          <w:ilvl w:val="0"/>
+          <w:numId w:val="6"/>
+        </w:numPr>
+        <w:spacing w:line="360" w:lineRule="auto"/>
+        <w:rPr>
+          <w:rFonts w:ascii="Arial" w:hAnsi="Arial" w:cs="Arial"/>
+          <w:lang w:val="en-US"/>
+        </w:rPr>
+      </w:pPr>
+      <w:r>
+        <w:rPr>
+          <w:rFonts w:ascii="Arial" w:hAnsi="Arial" w:cs="Arial"/>
+          <w:lang w:val="en-US"/>
+        </w:rPr>
+        <w:t xml:space="preserve">Straw, I., &amp; Wu, H. (Apr. 2022). Investigating for bias in healthcare algorithms: a sex-stratified analysis of supervised machine learning models in liver disease prediction. BMJ Health Care Informatics, 29(1), Article 100457. </w:t>
+      </w:r>
+      <w:proofErr w:type="spellStart"/>
+      <w:r>
+        <w:rPr>
+          <w:rFonts w:ascii="Arial" w:hAnsi="Arial" w:cs="Arial"/>
+          <w:lang w:val="en-US"/>
+        </w:rPr>
+        <w:t>doi</w:t>
+      </w:r>
+      <w:proofErr w:type="spellEnd"/>
+      <w:r>
+        <w:rPr>
+          <w:rFonts w:ascii="Arial" w:hAnsi="Arial" w:cs="Arial"/>
+          <w:lang w:val="en-US"/>
+        </w:rPr>
+        <w:t xml:space="preserve">: 10.1136/BMJHCI-2021-100457. [Online]. Available: </w:t>
+      </w:r>
+      <w:hyperlink r:id="rId14" w:tgtFrame="_new" w:history="1">
+        <w:r>
+          <w:rPr>
+            <w:rStyle w:val="Hyperlink"/>
+            <w:rFonts w:ascii="Arial" w:hAnsi="Arial" w:cs="Arial"/>
+            <w:lang w:val="en-US"/>
+          </w:rPr>
+          <w:t>https://informatics.bmj.com/content/29/1/e100457</w:t>
+        </w:r>
+      </w:hyperlink>
+      <w:r>
+        <w:rPr>
+          <w:rFonts w:ascii="Arial" w:hAnsi="Arial" w:cs="Arial"/>
+          <w:lang w:val="en-US"/>
+        </w:rPr>
+        <w:t xml:space="preserve">. </w:t>
+      </w:r>
+      <w:r>
+        <w:rPr>
+          <w:rFonts w:ascii="Arial" w:hAnsi="Arial" w:cs="Arial"/>
+        </w:rPr>
+        <w:t>[</w:t>
+      </w:r>
+      <w:proofErr w:type="spellStart"/>
+      <w:r>
+        <w:rPr>
+          <w:rFonts w:ascii="Arial" w:hAnsi="Arial" w:cs="Arial"/>
+        </w:rPr>
+        <w:t>Accessed</w:t>
+      </w:r>
+      <w:proofErr w:type="spellEnd"/>
+      <w:r>
+        <w:rPr>
+          <w:rFonts w:ascii="Arial" w:hAnsi="Arial" w:cs="Arial"/>
+        </w:rPr>
+        <w:t>: 03-Jan-2024].</w:t>
       </w:r>
     </w:p>
     <w:sectPr>
@@ -10678,6 +12916,27 @@
       <w:szCs w:val="26"/>
     </w:rPr>
   </w:style>
+  <w:style w:type="paragraph" w:styleId="berschrift3">
+    <w:name w:val="heading 3"/>
+    <w:basedOn w:val="Standard"/>
+    <w:next w:val="Standard"/>
+    <w:link w:val="berschrift3Zchn"/>
+    <w:uiPriority w:val="9"/>
+    <w:semiHidden/>
+    <w:unhideWhenUsed/>
+    <w:qFormat/>
+    <w:rsid w:val="004E470F"/>
+    <w:pPr>
+      <w:keepNext/>
+      <w:keepLines/>
+      <w:spacing w:before="40"/>
+      <w:outlineLvl w:val="2"/>
+    </w:pPr>
+    <w:rPr>
+      <w:rFonts w:asciiTheme="majorHAnsi" w:eastAsiaTheme="majorEastAsia" w:hAnsiTheme="majorHAnsi" w:cstheme="majorBidi"/>
+      <w:color w:val="1F3763" w:themeColor="accent1" w:themeShade="7F"/>
+    </w:rPr>
+  </w:style>
   <w:style w:type="paragraph" w:styleId="berschrift4">
     <w:name w:val="heading 4"/>
     <w:basedOn w:val="Standard"/>
@@ -10838,6 +13097,57 @@
       <w:color w:val="44546A" w:themeColor="text2"/>
       <w:sz w:val="18"/>
       <w:szCs w:val="18"/>
+    </w:rPr>
+  </w:style>
+  <w:style w:type="character" w:styleId="Hyperlink">
+    <w:name w:val="Hyperlink"/>
+    <w:basedOn w:val="Absatz-Standardschriftart"/>
+    <w:uiPriority w:val="99"/>
+    <w:unhideWhenUsed/>
+    <w:rsid w:val="00756547"/>
+    <w:rPr>
+      <w:color w:val="0563C1" w:themeColor="hyperlink"/>
+      <w:u w:val="single"/>
+    </w:rPr>
+  </w:style>
+  <w:style w:type="character" w:styleId="NichtaufgelsteErwhnung">
+    <w:name w:val="Unresolved Mention"/>
+    <w:basedOn w:val="Absatz-Standardschriftart"/>
+    <w:uiPriority w:val="99"/>
+    <w:semiHidden/>
+    <w:unhideWhenUsed/>
+    <w:rsid w:val="00756547"/>
+    <w:rPr>
+      <w:color w:val="605E5C"/>
+      <w:shd w:val="clear" w:color="auto" w:fill="E1DFDD"/>
+    </w:rPr>
+  </w:style>
+  <w:style w:type="table" w:styleId="Tabellenraster">
+    <w:name w:val="Table Grid"/>
+    <w:basedOn w:val="NormaleTabelle"/>
+    <w:uiPriority w:val="39"/>
+    <w:rsid w:val="004E470F"/>
+    <w:tblPr>
+      <w:tblBorders>
+        <w:top w:val="single" w:sz="4" w:space="0" w:color="auto"/>
+        <w:left w:val="single" w:sz="4" w:space="0" w:color="auto"/>
+        <w:bottom w:val="single" w:sz="4" w:space="0" w:color="auto"/>
+        <w:right w:val="single" w:sz="4" w:space="0" w:color="auto"/>
+        <w:insideH w:val="single" w:sz="4" w:space="0" w:color="auto"/>
+        <w:insideV w:val="single" w:sz="4" w:space="0" w:color="auto"/>
+      </w:tblBorders>
+    </w:tblPr>
+  </w:style>
+  <w:style w:type="character" w:customStyle="1" w:styleId="berschrift3Zchn">
+    <w:name w:val="Überschrift 3 Zchn"/>
+    <w:basedOn w:val="Absatz-Standardschriftart"/>
+    <w:link w:val="berschrift3"/>
+    <w:uiPriority w:val="9"/>
+    <w:semiHidden/>
+    <w:rsid w:val="004E470F"/>
+    <w:rPr>
+      <w:rFonts w:asciiTheme="majorHAnsi" w:eastAsiaTheme="majorEastAsia" w:hAnsiTheme="majorHAnsi" w:cstheme="majorBidi"/>
+      <w:color w:val="1F3763" w:themeColor="accent1" w:themeShade="7F"/>
     </w:rPr>
   </w:style>
 </w:styles>
@@ -11143,7 +13453,7 @@
 </file>
 
 <file path=customXml/itemProps1.xml><?xml version="1.0" encoding="utf-8"?>
-<ds:datastoreItem xmlns:ds="http://schemas.openxmlformats.org/officeDocument/2006/customXml" ds:itemID="{D62E2B4F-48C5-404E-B700-5F5D0D5AC10F}">
+<ds:datastoreItem xmlns:ds="http://schemas.openxmlformats.org/officeDocument/2006/customXml" ds:itemID="{AB9CE6F2-3B16-924D-BF6C-AB57592D0A5D}">
   <ds:schemaRefs>
     <ds:schemaRef ds:uri="http://schemas.openxmlformats.org/officeDocument/2006/bibliography"/>
   </ds:schemaRefs>

</xml_diff>